<commit_message>
Fananyag és Rólunk vázlat
</commit_message>
<xml_diff>
--- a/Vazlat.docx
+++ b/Vazlat.docx
@@ -10,7 +10,7 @@
         <mc:AlternateContent>
           <mc:Choice Requires="wpg">
             <w:drawing>
-              <wp:anchor distT="0" distB="0" distL="114300" distR="114300" simplePos="0" relativeHeight="251663359" behindDoc="0" locked="0" layoutInCell="1" allowOverlap="1" wp14:anchorId="7274D6A8" wp14:editId="075BE23F">
+              <wp:anchor distT="0" distB="0" distL="114300" distR="114300" simplePos="0" relativeHeight="251662335" behindDoc="0" locked="0" layoutInCell="1" allowOverlap="1" wp14:anchorId="7274D6A8" wp14:editId="075BE23F">
                 <wp:simplePos x="0" y="0"/>
                 <wp:positionH relativeFrom="margin">
                   <wp:posOffset>0</wp:posOffset>
@@ -218,7 +218,7 @@
           </mc:Choice>
           <mc:Fallback>
             <w:pict>
-              <v:group w14:anchorId="7274D6A8" id="Csoportba foglalás 10" o:spid="_x0000_s1026" style="position:absolute;margin-left:0;margin-top:0;width:451.35pt;height:549.3pt;z-index:251663359;mso-position-horizontal-relative:margin" coordsize="57319,69761" o:gfxdata="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">
+              <v:group w14:anchorId="7274D6A8" id="Csoportba foglalás 10" o:spid="_x0000_s1026" style="position:absolute;margin-left:0;margin-top:0;width:451.35pt;height:549.3pt;z-index:251662335;mso-position-horizontal-relative:margin" coordsize="57319,69761" o:gfxdata="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">
                 <v:shapetype id="_x0000_t202" coordsize="21600,21600" o:spt="202" path="m,l,21600r21600,l21600,xe">
                   <v:stroke joinstyle="miter"/>
                   <v:path gradientshapeok="t" o:connecttype="rect"/>
@@ -303,7 +303,7 @@
         <mc:AlternateContent>
           <mc:Choice Requires="wps">
             <w:drawing>
-              <wp:anchor distT="0" distB="0" distL="114300" distR="114300" simplePos="0" relativeHeight="251668480" behindDoc="0" locked="0" layoutInCell="1" allowOverlap="1">
+              <wp:anchor distT="0" distB="0" distL="114300" distR="114300" simplePos="0" relativeHeight="251667456" behindDoc="0" locked="0" layoutInCell="1" allowOverlap="1">
                 <wp:simplePos x="0" y="0"/>
                 <wp:positionH relativeFrom="column">
                   <wp:posOffset>1310005</wp:posOffset>
@@ -352,7 +352,7 @@
           </mc:Choice>
           <mc:Fallback>
             <w:pict>
-              <v:line w14:anchorId="3D4ED2B4" id="Egyenes összekötő 17" o:spid="_x0000_s1026" style="position:absolute;flip:y;z-index:251668480;visibility:visible;mso-wrap-style:square;mso-wrap-distance-left:9pt;mso-wrap-distance-top:0;mso-wrap-distance-right:9pt;mso-wrap-distance-bottom:0;mso-position-horizontal:absolute;mso-position-horizontal-relative:text;mso-position-vertical:absolute;mso-position-vertical-relative:text" from="103.15pt,169.3pt" to="321.15pt,377.3pt" o:gfxdata="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" strokecolor="#5b9bd5 [3204]" strokeweight=".5pt">
+              <v:line w14:anchorId="473D40AA" id="Egyenes összekötő 17" o:spid="_x0000_s1026" style="position:absolute;flip:y;z-index:251667456;visibility:visible;mso-wrap-style:square;mso-wrap-distance-left:9pt;mso-wrap-distance-top:0;mso-wrap-distance-right:9pt;mso-wrap-distance-bottom:0;mso-position-horizontal:absolute;mso-position-horizontal-relative:text;mso-position-vertical:absolute;mso-position-vertical-relative:text" from="103.15pt,169.3pt" to="321.15pt,377.3pt" o:gfxdata="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" strokecolor="#5b9bd5 [3204]" strokeweight=".5pt">
                 <v:stroke joinstyle="miter"/>
               </v:line>
             </w:pict>
@@ -366,7 +366,7 @@
         <mc:AlternateContent>
           <mc:Choice Requires="wps">
             <w:drawing>
-              <wp:anchor distT="0" distB="0" distL="114300" distR="114300" simplePos="0" relativeHeight="251667456" behindDoc="0" locked="0" layoutInCell="1" allowOverlap="1">
+              <wp:anchor distT="0" distB="0" distL="114300" distR="114300" simplePos="0" relativeHeight="251666432" behindDoc="0" locked="0" layoutInCell="1" allowOverlap="1">
                 <wp:simplePos x="0" y="0"/>
                 <wp:positionH relativeFrom="column">
                   <wp:posOffset>1301538</wp:posOffset>
@@ -415,7 +415,7 @@
           </mc:Choice>
           <mc:Fallback>
             <w:pict>
-              <v:line w14:anchorId="2829D842" id="Egyenes összekötő 16" o:spid="_x0000_s1026" style="position:absolute;z-index:251667456;visibility:visible;mso-wrap-style:square;mso-wrap-distance-left:9pt;mso-wrap-distance-top:0;mso-wrap-distance-right:9pt;mso-wrap-distance-bottom:0;mso-position-horizontal:absolute;mso-position-horizontal-relative:text;mso-position-vertical:absolute;mso-position-vertical-relative:text" from="102.5pt,166.65pt" to="323.85pt,374.65pt" o:gfxdata="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" strokecolor="#5b9bd5 [3204]" strokeweight=".5pt">
+              <v:line w14:anchorId="7D9090A8" id="Egyenes összekötő 16" o:spid="_x0000_s1026" style="position:absolute;z-index:251666432;visibility:visible;mso-wrap-style:square;mso-wrap-distance-left:9pt;mso-wrap-distance-top:0;mso-wrap-distance-right:9pt;mso-wrap-distance-bottom:0;mso-position-horizontal:absolute;mso-position-horizontal-relative:text;mso-position-vertical:absolute;mso-position-vertical-relative:text" from="102.5pt,166.65pt" to="323.85pt,374.65pt" o:gfxdata="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" strokecolor="#5b9bd5 [3204]" strokeweight=".5pt">
                 <v:stroke joinstyle="miter"/>
               </v:line>
             </w:pict>
@@ -429,7 +429,7 @@
         <mc:AlternateContent>
           <mc:Choice Requires="wps">
             <w:drawing>
-              <wp:anchor distT="0" distB="0" distL="114300" distR="114300" simplePos="0" relativeHeight="251666432" behindDoc="0" locked="0" layoutInCell="1" allowOverlap="1" wp14:anchorId="43AF697C" wp14:editId="3B6E9828">
+              <wp:anchor distT="0" distB="0" distL="114300" distR="114300" simplePos="0" relativeHeight="251665408" behindDoc="0" locked="0" layoutInCell="1" allowOverlap="1" wp14:anchorId="43AF697C" wp14:editId="3B6E9828">
                 <wp:simplePos x="0" y="0"/>
                 <wp:positionH relativeFrom="column">
                   <wp:posOffset>1276138</wp:posOffset>
@@ -498,7 +498,7 @@
           </mc:Choice>
           <mc:Fallback>
             <w:pict>
-              <v:shape w14:anchorId="43AF697C" id="Szövegdoboz 5" o:spid="_x0000_s1032" type="#_x0000_t202" style="position:absolute;margin-left:100.5pt;margin-top:166.65pt;width:224.65pt;height:210pt;z-index:251666432;visibility:visible;mso-wrap-style:square;mso-width-percent:0;mso-height-percent:0;mso-wrap-distance-left:9pt;mso-wrap-distance-top:0;mso-wrap-distance-right:9pt;mso-wrap-distance-bottom:0;mso-position-horizontal:absolute;mso-position-horizontal-relative:text;mso-position-vertical:absolute;mso-position-vertical-relative:text;mso-width-percent:0;mso-height-percent:0;mso-width-relative:margin;mso-height-relative:margin;v-text-anchor:top" o:gfxdata="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" fillcolor="white [3201]" strokeweight=".5pt">
+              <v:shape w14:anchorId="43AF697C" id="Szövegdoboz 5" o:spid="_x0000_s1032" type="#_x0000_t202" style="position:absolute;margin-left:100.5pt;margin-top:166.65pt;width:224.65pt;height:210pt;z-index:251665408;visibility:visible;mso-wrap-style:square;mso-width-percent:0;mso-height-percent:0;mso-wrap-distance-left:9pt;mso-wrap-distance-top:0;mso-wrap-distance-right:9pt;mso-wrap-distance-bottom:0;mso-position-horizontal:absolute;mso-position-horizontal-relative:text;mso-position-vertical:absolute;mso-position-vertical-relative:text;mso-width-percent:0;mso-height-percent:0;mso-width-relative:margin;mso-height-relative:margin;v-text-anchor:top" o:gfxdata="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" fillcolor="white [3201]" strokeweight=".5pt">
                 <v:textbox>
                   <w:txbxContent>
                     <w:p>
@@ -532,18 +532,18 @@
         <mc:AlternateContent>
           <mc:Choice Requires="wpg">
             <w:drawing>
-              <wp:anchor distT="0" distB="0" distL="114300" distR="114300" simplePos="0" relativeHeight="251681792" behindDoc="0" locked="0" layoutInCell="1" allowOverlap="1" wp14:anchorId="54C70C12" wp14:editId="73270479">
+              <wp:anchor distT="0" distB="0" distL="114300" distR="114300" simplePos="0" relativeHeight="251689984" behindDoc="0" locked="0" layoutInCell="1" allowOverlap="1" wp14:anchorId="1818C462" wp14:editId="09328F70">
                 <wp:simplePos x="0" y="0"/>
-                <wp:positionH relativeFrom="column">
-                  <wp:posOffset>3723005</wp:posOffset>
+                <wp:positionH relativeFrom="margin">
+                  <wp:posOffset>3637915</wp:posOffset>
                 </wp:positionH>
                 <wp:positionV relativeFrom="paragraph">
-                  <wp:posOffset>3198071</wp:posOffset>
+                  <wp:posOffset>3626485</wp:posOffset>
                 </wp:positionV>
-                <wp:extent cx="1413933" cy="1896533"/>
-                <wp:effectExtent l="0" t="0" r="15240" b="27940"/>
+                <wp:extent cx="1337733" cy="1854200"/>
+                <wp:effectExtent l="0" t="0" r="15240" b="12700"/>
                 <wp:wrapNone/>
-                <wp:docPr id="26" name="Csoportba foglalás 26"/>
+                <wp:docPr id="43" name="Csoportba foglalás 43"/>
                 <wp:cNvGraphicFramePr/>
                 <a:graphic xmlns:a="http://schemas.openxmlformats.org/drawingml/2006/main">
                   <a:graphicData uri="http://schemas.microsoft.com/office/word/2010/wordprocessingGroup">
@@ -552,18 +552,18 @@
                       <wpg:grpSpPr>
                         <a:xfrm>
                           <a:off x="0" y="0"/>
-                          <a:ext cx="1413933" cy="1896533"/>
-                          <a:chOff x="33545" y="16933"/>
-                          <a:chExt cx="1869744" cy="1896533"/>
+                          <a:ext cx="1337733" cy="1854200"/>
+                          <a:chOff x="0" y="0"/>
+                          <a:chExt cx="1634067" cy="1854200"/>
                         </a:xfrm>
                       </wpg:grpSpPr>
                       <wps:wsp>
-                        <wps:cNvPr id="27" name="Szövegdoboz 27"/>
+                        <wps:cNvPr id="44" name="Szövegdoboz 44"/>
                         <wps:cNvSpPr txBox="1"/>
                         <wps:spPr>
                           <a:xfrm>
-                            <a:off x="33545" y="16933"/>
-                            <a:ext cx="1869744" cy="1896533"/>
+                            <a:off x="0" y="0"/>
+                            <a:ext cx="1634067" cy="1854200"/>
                           </a:xfrm>
                           <a:prstGeom prst="rect">
                             <a:avLst/>
@@ -599,7 +599,7 @@
                         </wps:bodyPr>
                       </wps:wsp>
                       <wps:wsp>
-                        <wps:cNvPr id="28" name="Szövegdoboz 28"/>
+                        <wps:cNvPr id="45" name="Szövegdoboz 45"/>
                         <wps:cNvSpPr txBox="1"/>
                         <wps:spPr>
                           <a:xfrm>
@@ -635,7 +635,7 @@
                         </wps:bodyPr>
                       </wps:wsp>
                       <wps:wsp>
-                        <wps:cNvPr id="29" name="Szövegdoboz 29"/>
+                        <wps:cNvPr id="46" name="Szövegdoboz 46"/>
                         <wps:cNvSpPr txBox="1"/>
                         <wps:spPr>
                           <a:xfrm>
@@ -684,8 +684,8 @@
           </mc:Choice>
           <mc:Fallback>
             <w:pict>
-              <v:group w14:anchorId="54C70C12" id="Csoportba foglalás 26" o:spid="_x0000_s1033" style="position:absolute;margin-left:293.15pt;margin-top:251.8pt;width:111.35pt;height:149.35pt;z-index:251681792;mso-width-relative:margin;mso-height-relative:margin" coordorigin="335,169" coordsize="18697,18965" o:gfxdata="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">
-                <v:shape id="Szövegdoboz 27" o:spid="_x0000_s1034" type="#_x0000_t202" style="position:absolute;left:335;top:169;width:18697;height:18965;visibility:visible;mso-wrap-style:square;v-text-anchor:top" o:gfxdata="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" fillcolor="white [3201]" strokeweight=".5pt">
+              <v:group w14:anchorId="1818C462" id="Csoportba foglalás 43" o:spid="_x0000_s1033" style="position:absolute;margin-left:286.45pt;margin-top:285.55pt;width:105.35pt;height:146pt;z-index:251689984;mso-position-horizontal-relative:margin;mso-width-relative:margin;mso-height-relative:margin" coordsize="16340,18542" o:gfxdata="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">
+                <v:shape id="Szövegdoboz 44" o:spid="_x0000_s1034" type="#_x0000_t202" style="position:absolute;width:16340;height:18542;visibility:visible;mso-wrap-style:square;v-text-anchor:top" o:gfxdata="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" fillcolor="white [3201]" strokeweight=".5pt">
                   <v:textbox>
                     <w:txbxContent>
                       <w:p>
@@ -701,7 +701,7 @@
                     </w:txbxContent>
                   </v:textbox>
                 </v:shape>
-                <v:shape id="Szövegdoboz 28" o:spid="_x0000_s1035" type="#_x0000_t202" style="position:absolute;left:2709;top:3640;width:7364;height:3975;visibility:visible;mso-wrap-style:square;v-text-anchor:top" o:gfxdata="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" fillcolor="white [3201]" strokeweight=".5pt">
+                <v:shape id="Szövegdoboz 45" o:spid="_x0000_s1035" type="#_x0000_t202" style="position:absolute;left:2709;top:3640;width:7364;height:3975;visibility:visible;mso-wrap-style:square;v-text-anchor:top" o:gfxdata="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" fillcolor="white [3201]" strokeweight=".5pt">
                   <v:textbox>
                     <w:txbxContent>
                       <w:p>
@@ -712,7 +712,7 @@
                     </w:txbxContent>
                   </v:textbox>
                 </v:shape>
-                <v:shape id="Szövegdoboz 29" o:spid="_x0000_s1036" type="#_x0000_t202" style="position:absolute;left:2878;top:10075;width:7197;height:3979;visibility:visible;mso-wrap-style:square;v-text-anchor:top" o:gfxdata="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" fillcolor="white [3201]" strokeweight=".5pt">
+                <v:shape id="Szövegdoboz 46" o:spid="_x0000_s1036" type="#_x0000_t202" style="position:absolute;left:2878;top:10075;width:7197;height:3979;visibility:visible;mso-wrap-style:square;v-text-anchor:top" o:gfxdata="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" fillcolor="white [3201]" strokeweight=".5pt">
                   <v:textbox>
                     <w:txbxContent>
                       <w:p>
@@ -723,6 +723,7 @@
                     </w:txbxContent>
                   </v:textbox>
                 </v:shape>
+                <w10:wrap anchorx="margin"/>
               </v:group>
             </w:pict>
           </mc:Fallback>
@@ -735,13 +736,13 @@
         <mc:AlternateContent>
           <mc:Choice Requires="wpg">
             <w:drawing>
-              <wp:anchor distT="0" distB="0" distL="114300" distR="114300" simplePos="0" relativeHeight="251679744" behindDoc="0" locked="0" layoutInCell="1" allowOverlap="1" wp14:anchorId="48C565E5" wp14:editId="57E2DE0D">
+              <wp:anchor distT="0" distB="0" distL="114300" distR="114300" simplePos="0" relativeHeight="251687936" behindDoc="0" locked="0" layoutInCell="1" allowOverlap="1" wp14:anchorId="680D76F0" wp14:editId="6798D29E">
                 <wp:simplePos x="0" y="0"/>
                 <wp:positionH relativeFrom="margin">
-                  <wp:posOffset>2190115</wp:posOffset>
+                  <wp:posOffset>2148840</wp:posOffset>
                 </wp:positionH>
                 <wp:positionV relativeFrom="paragraph">
-                  <wp:posOffset>3189182</wp:posOffset>
+                  <wp:posOffset>3627120</wp:posOffset>
                 </wp:positionV>
                 <wp:extent cx="1337733" cy="1854200"/>
                 <wp:effectExtent l="0" t="0" r="15240" b="12700"/>
@@ -879,12 +880,15 @@
                 <wp14:sizeRelH relativeFrom="margin">
                   <wp14:pctWidth>0</wp14:pctWidth>
                 </wp14:sizeRelH>
+                <wp14:sizeRelV relativeFrom="margin">
+                  <wp14:pctHeight>0</wp14:pctHeight>
+                </wp14:sizeRelV>
               </wp:anchor>
             </w:drawing>
           </mc:Choice>
           <mc:Fallback>
             <w:pict>
-              <v:group w14:anchorId="48C565E5" id="Csoportba foglalás 22" o:spid="_x0000_s1037" style="position:absolute;margin-left:172.45pt;margin-top:251.1pt;width:105.35pt;height:146pt;z-index:251679744;mso-position-horizontal-relative:margin;mso-width-relative:margin" coordsize="16340,18542" o:gfxdata="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">
+              <v:group w14:anchorId="680D76F0" id="Csoportba foglalás 22" o:spid="_x0000_s1037" style="position:absolute;margin-left:169.2pt;margin-top:285.6pt;width:105.35pt;height:146pt;z-index:251687936;mso-position-horizontal-relative:margin;mso-width-relative:margin;mso-height-relative:margin" coordsize="16340,18542" o:gfxdata="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">
                 <v:shape id="Szövegdoboz 23" o:spid="_x0000_s1038" type="#_x0000_t202" style="position:absolute;width:16340;height:18542;visibility:visible;mso-wrap-style:square;v-text-anchor:top" o:gfxdata="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" fillcolor="white [3201]" strokeweight=".5pt">
                   <v:textbox>
                     <w:txbxContent>
@@ -936,13 +940,13 @@
         <mc:AlternateContent>
           <mc:Choice Requires="wpg">
             <w:drawing>
-              <wp:anchor distT="0" distB="0" distL="114300" distR="114300" simplePos="0" relativeHeight="251677696" behindDoc="0" locked="0" layoutInCell="1" allowOverlap="1" wp14:anchorId="1F561B02" wp14:editId="4556D306">
+              <wp:anchor distT="0" distB="0" distL="114300" distR="114300" simplePos="0" relativeHeight="251676672" behindDoc="0" locked="0" layoutInCell="1" allowOverlap="1" wp14:anchorId="781722F4" wp14:editId="2AA4E1EE">
                 <wp:simplePos x="0" y="0"/>
                 <wp:positionH relativeFrom="column">
-                  <wp:posOffset>522605</wp:posOffset>
+                  <wp:posOffset>659765</wp:posOffset>
                 </wp:positionH>
                 <wp:positionV relativeFrom="paragraph">
-                  <wp:posOffset>3180715</wp:posOffset>
+                  <wp:posOffset>3496945</wp:posOffset>
                 </wp:positionV>
                 <wp:extent cx="1422400" cy="1854200"/>
                 <wp:effectExtent l="0" t="0" r="25400" b="12700"/>
@@ -992,8 +996,6 @@
                               <w:r>
                                 <w:t xml:space="preserve"> (md-3 col-1 lg-4)</w:t>
                               </w:r>
-                              <w:bookmarkStart w:id="0" w:name="_GoBack"/>
-                              <w:bookmarkEnd w:id="0"/>
                             </w:p>
                           </w:txbxContent>
                         </wps:txbx>
@@ -1087,7 +1089,7 @@
           </mc:Choice>
           <mc:Fallback>
             <w:pict>
-              <v:group w14:anchorId="1F561B02" id="Csoportba foglalás 21" o:spid="_x0000_s1041" style="position:absolute;margin-left:41.15pt;margin-top:250.45pt;width:112pt;height:146pt;z-index:251677696;mso-width-relative:margin" coordorigin="" coordsize="14224,18542" o:gfxdata="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">
+              <v:group w14:anchorId="781722F4" id="Csoportba foglalás 21" o:spid="_x0000_s1041" style="position:absolute;margin-left:51.95pt;margin-top:275.35pt;width:112pt;height:146pt;z-index:251676672;mso-width-relative:margin" coordorigin="" coordsize="14224,18542" o:gfxdata="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">
                 <v:shape id="Szövegdoboz 19" o:spid="_x0000_s1042" type="#_x0000_t202" style="position:absolute;width:14224;height:18542;visibility:visible;mso-wrap-style:square;v-text-anchor:top" o:gfxdata="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" fillcolor="white [3201]" strokeweight=".5pt">
                   <v:textbox>
                     <w:txbxContent>
@@ -1100,8 +1102,6 @@
                         <w:r>
                           <w:t xml:space="preserve"> (md-3 col-1 lg-4)</w:t>
                         </w:r>
-                        <w:bookmarkStart w:id="1" w:name="_GoBack"/>
-                        <w:bookmarkEnd w:id="1"/>
                       </w:p>
                     </w:txbxContent>
                   </v:textbox>
@@ -1140,13 +1140,112 @@
         <mc:AlternateContent>
           <mc:Choice Requires="wps">
             <w:drawing>
-              <wp:anchor distT="0" distB="0" distL="114300" distR="114300" simplePos="0" relativeHeight="251670528" behindDoc="0" locked="0" layoutInCell="1" allowOverlap="1" wp14:anchorId="74CAE64B" wp14:editId="26F1BA24">
+              <wp:anchor distT="0" distB="0" distL="114300" distR="114300" simplePos="0" relativeHeight="251685888" behindDoc="0" locked="0" layoutInCell="1" allowOverlap="1" wp14:anchorId="127C2189" wp14:editId="3F1F2F7B">
                 <wp:simplePos x="0" y="0"/>
                 <wp:positionH relativeFrom="column">
-                  <wp:posOffset>1216237</wp:posOffset>
+                  <wp:posOffset>-15875</wp:posOffset>
                 </wp:positionH>
                 <wp:positionV relativeFrom="paragraph">
-                  <wp:posOffset>1927860</wp:posOffset>
+                  <wp:posOffset>6535632</wp:posOffset>
+                </wp:positionV>
+                <wp:extent cx="5737860" cy="413173"/>
+                <wp:effectExtent l="0" t="0" r="15240" b="25400"/>
+                <wp:wrapNone/>
+                <wp:docPr id="42" name="Szövegdoboz 42"/>
+                <wp:cNvGraphicFramePr/>
+                <a:graphic xmlns:a="http://schemas.openxmlformats.org/drawingml/2006/main">
+                  <a:graphicData uri="http://schemas.microsoft.com/office/word/2010/wordprocessingShape">
+                    <wps:wsp>
+                      <wps:cNvSpPr txBox="1"/>
+                      <wps:spPr>
+                        <a:xfrm>
+                          <a:off x="0" y="0"/>
+                          <a:ext cx="5737860" cy="413173"/>
+                        </a:xfrm>
+                        <a:prstGeom prst="rect">
+                          <a:avLst/>
+                        </a:prstGeom>
+                        <a:solidFill>
+                          <a:schemeClr val="lt1"/>
+                        </a:solidFill>
+                        <a:ln w="6350">
+                          <a:solidFill>
+                            <a:prstClr val="black"/>
+                          </a:solidFill>
+                        </a:ln>
+                      </wps:spPr>
+                      <wps:txbx>
+                        <w:txbxContent>
+                          <w:p>
+                            <w:proofErr w:type="spellStart"/>
+                            <w:r>
+                              <w:t>footer</w:t>
+                            </w:r>
+                            <w:proofErr w:type="spellEnd"/>
+                            <w:r>
+                              <w:t xml:space="preserve"> </w:t>
+                            </w:r>
+                            <w:proofErr w:type="spellStart"/>
+                            <w:r>
+                              <w:t>Nyitvatartás</w:t>
+                            </w:r>
+                            <w:proofErr w:type="spellEnd"/>
+                          </w:p>
+                        </w:txbxContent>
+                      </wps:txbx>
+                      <wps:bodyPr rot="0" spcFirstLastPara="0" vertOverflow="overflow" horzOverflow="overflow" vert="horz" wrap="square" lIns="91440" tIns="45720" rIns="91440" bIns="45720" numCol="1" spcCol="0" rtlCol="0" fromWordArt="0" anchor="t" anchorCtr="0" forceAA="0" compatLnSpc="1">
+                        <a:prstTxWarp prst="textNoShape">
+                          <a:avLst/>
+                        </a:prstTxWarp>
+                        <a:noAutofit/>
+                      </wps:bodyPr>
+                    </wps:wsp>
+                  </a:graphicData>
+                </a:graphic>
+              </wp:anchor>
+            </w:drawing>
+          </mc:Choice>
+          <mc:Fallback>
+            <w:pict>
+              <v:shape w14:anchorId="127C2189" id="Szövegdoboz 42" o:spid="_x0000_s1045" type="#_x0000_t202" style="position:absolute;margin-left:-1.25pt;margin-top:514.6pt;width:451.8pt;height:32.55pt;z-index:251685888;visibility:visible;mso-wrap-style:square;mso-wrap-distance-left:9pt;mso-wrap-distance-top:0;mso-wrap-distance-right:9pt;mso-wrap-distance-bottom:0;mso-position-horizontal:absolute;mso-position-horizontal-relative:text;mso-position-vertical:absolute;mso-position-vertical-relative:text;v-text-anchor:top" o:gfxdata="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" fillcolor="white [3201]" strokeweight=".5pt">
+                <v:textbox>
+                  <w:txbxContent>
+                    <w:p>
+                      <w:proofErr w:type="spellStart"/>
+                      <w:r>
+                        <w:t>footer</w:t>
+                      </w:r>
+                      <w:proofErr w:type="spellEnd"/>
+                      <w:r>
+                        <w:t xml:space="preserve"> </w:t>
+                      </w:r>
+                      <w:proofErr w:type="spellStart"/>
+                      <w:r>
+                        <w:t>Nyitvatartás</w:t>
+                      </w:r>
+                      <w:proofErr w:type="spellEnd"/>
+                    </w:p>
+                  </w:txbxContent>
+                </v:textbox>
+              </v:shape>
+            </w:pict>
+          </mc:Fallback>
+        </mc:AlternateContent>
+      </w:r>
+      <w:r>
+        <w:rPr>
+          <w:noProof/>
+        </w:rPr>
+        <mc:AlternateContent>
+          <mc:Choice Requires="wps">
+            <w:drawing>
+              <wp:anchor distT="0" distB="0" distL="114300" distR="114300" simplePos="0" relativeHeight="251669504" behindDoc="0" locked="0" layoutInCell="1" allowOverlap="1" wp14:anchorId="2A6D49B1" wp14:editId="3DB0D422">
+                <wp:simplePos x="0" y="0"/>
+                <wp:positionH relativeFrom="margin">
+                  <wp:align>center</wp:align>
+                </wp:positionH>
+                <wp:positionV relativeFrom="paragraph">
+                  <wp:posOffset>2137410</wp:posOffset>
                 </wp:positionV>
                 <wp:extent cx="2853267" cy="973666"/>
                 <wp:effectExtent l="0" t="0" r="23495" b="17145"/>
@@ -1209,7 +1308,7 @@
           </mc:Choice>
           <mc:Fallback>
             <w:pict>
-              <v:shape w14:anchorId="74CAE64B" id="Szövegdoboz 18" o:spid="_x0000_s1045" type="#_x0000_t202" style="position:absolute;margin-left:95.75pt;margin-top:151.8pt;width:224.65pt;height:76.65pt;z-index:251670528;visibility:visible;mso-wrap-style:square;mso-width-percent:0;mso-height-percent:0;mso-wrap-distance-left:9pt;mso-wrap-distance-top:0;mso-wrap-distance-right:9pt;mso-wrap-distance-bottom:0;mso-position-horizontal:absolute;mso-position-horizontal-relative:text;mso-position-vertical:absolute;mso-position-vertical-relative:text;mso-width-percent:0;mso-height-percent:0;mso-width-relative:margin;mso-height-relative:margin;v-text-anchor:top" o:gfxdata="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" fillcolor="white [3201]" strokeweight=".5pt">
+              <v:shape w14:anchorId="2A6D49B1" id="Szövegdoboz 18" o:spid="_x0000_s1046" type="#_x0000_t202" style="position:absolute;margin-left:0;margin-top:168.3pt;width:224.65pt;height:76.65pt;z-index:251669504;visibility:visible;mso-wrap-style:square;mso-width-percent:0;mso-height-percent:0;mso-wrap-distance-left:9pt;mso-wrap-distance-top:0;mso-wrap-distance-right:9pt;mso-wrap-distance-bottom:0;mso-position-horizontal:center;mso-position-horizontal-relative:margin;mso-position-vertical:absolute;mso-position-vertical-relative:text;mso-width-percent:0;mso-height-percent:0;mso-width-relative:margin;mso-height-relative:margin;v-text-anchor:top" o:gfxdata="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" fillcolor="white [3201]" strokeweight=".5pt">
                 <v:textbox>
                   <w:txbxContent>
                     <w:p>
@@ -1225,6 +1324,7 @@
                     <w:p/>
                   </w:txbxContent>
                 </v:textbox>
+                <w10:wrap anchorx="margin"/>
               </v:shape>
             </w:pict>
           </mc:Fallback>
@@ -1237,7 +1337,1632 @@
         <mc:AlternateContent>
           <mc:Choice Requires="wpg">
             <w:drawing>
-              <wp:anchor distT="0" distB="0" distL="114300" distR="114300" simplePos="0" relativeHeight="251664384" behindDoc="0" locked="0" layoutInCell="1" allowOverlap="1">
+              <wp:anchor distT="0" distB="0" distL="114300" distR="114300" simplePos="0" relativeHeight="251661310" behindDoc="0" locked="0" layoutInCell="1" allowOverlap="1" wp14:anchorId="43C6E51B" wp14:editId="405024F6">
+                <wp:simplePos x="0" y="0"/>
+                <wp:positionH relativeFrom="margin">
+                  <wp:posOffset>0</wp:posOffset>
+                </wp:positionH>
+                <wp:positionV relativeFrom="paragraph">
+                  <wp:posOffset>0</wp:posOffset>
+                </wp:positionV>
+                <wp:extent cx="5731933" cy="6976110"/>
+                <wp:effectExtent l="0" t="0" r="21590" b="15240"/>
+                <wp:wrapNone/>
+                <wp:docPr id="36" name="Csoportba foglalás 36"/>
+                <wp:cNvGraphicFramePr/>
+                <a:graphic xmlns:a="http://schemas.openxmlformats.org/drawingml/2006/main">
+                  <a:graphicData uri="http://schemas.microsoft.com/office/word/2010/wordprocessingGroup">
+                    <wpg:wgp>
+                      <wpg:cNvGrpSpPr/>
+                      <wpg:grpSpPr>
+                        <a:xfrm>
+                          <a:off x="0" y="0"/>
+                          <a:ext cx="5731933" cy="6976110"/>
+                          <a:chOff x="0" y="0"/>
+                          <a:chExt cx="5731933" cy="6976110"/>
+                        </a:xfrm>
+                      </wpg:grpSpPr>
+                      <wps:wsp>
+                        <wps:cNvPr id="37" name="Szövegdoboz 37"/>
+                        <wps:cNvSpPr txBox="1"/>
+                        <wps:spPr>
+                          <a:xfrm>
+                            <a:off x="0" y="0"/>
+                            <a:ext cx="5731933" cy="6976110"/>
+                          </a:xfrm>
+                          <a:prstGeom prst="rect">
+                            <a:avLst/>
+                          </a:prstGeom>
+                          <a:solidFill>
+                            <a:schemeClr val="lt1"/>
+                          </a:solidFill>
+                          <a:ln w="6350">
+                            <a:solidFill>
+                              <a:prstClr val="black"/>
+                            </a:solidFill>
+                          </a:ln>
+                        </wps:spPr>
+                        <wps:txbx>
+                          <w:txbxContent>
+                            <w:p>
+                              <w:proofErr w:type="gramStart"/>
+                              <w:r>
+                                <w:t>body</w:t>
+                              </w:r>
+                              <w:proofErr w:type="gramEnd"/>
+                              <w:r>
+                                <w:t xml:space="preserve"> (szín) festek</w:t>
+                              </w:r>
+                            </w:p>
+                          </w:txbxContent>
+                        </wps:txbx>
+                        <wps:bodyPr rot="0" spcFirstLastPara="0" vertOverflow="overflow" horzOverflow="overflow" vert="horz" wrap="square" lIns="91440" tIns="45720" rIns="91440" bIns="45720" numCol="1" spcCol="0" rtlCol="0" fromWordArt="0" anchor="t" anchorCtr="0" forceAA="0" compatLnSpc="1">
+                          <a:prstTxWarp prst="textNoShape">
+                            <a:avLst/>
+                          </a:prstTxWarp>
+                          <a:noAutofit/>
+                        </wps:bodyPr>
+                      </wps:wsp>
+                      <wpg:grpSp>
+                        <wpg:cNvPr id="38" name="Csoportba foglalás 38"/>
+                        <wpg:cNvGrpSpPr/>
+                        <wpg:grpSpPr>
+                          <a:xfrm>
+                            <a:off x="16933" y="389467"/>
+                            <a:ext cx="5698067" cy="6146800"/>
+                            <a:chOff x="0" y="0"/>
+                            <a:chExt cx="5698067" cy="6146800"/>
+                          </a:xfrm>
+                        </wpg:grpSpPr>
+                        <wps:wsp>
+                          <wps:cNvPr id="39" name="Szövegdoboz 39"/>
+                          <wps:cNvSpPr txBox="1"/>
+                          <wps:spPr>
+                            <a:xfrm>
+                              <a:off x="0" y="0"/>
+                              <a:ext cx="5698067" cy="533400"/>
+                            </a:xfrm>
+                            <a:prstGeom prst="rect">
+                              <a:avLst/>
+                            </a:prstGeom>
+                            <a:solidFill>
+                              <a:schemeClr val="lt1"/>
+                            </a:solidFill>
+                            <a:ln w="6350">
+                              <a:solidFill>
+                                <a:prstClr val="black"/>
+                              </a:solidFill>
+                            </a:ln>
+                          </wps:spPr>
+                          <wps:txbx>
+                            <w:txbxContent>
+                              <w:p>
+                                <w:proofErr w:type="spellStart"/>
+                                <w:r>
+                                  <w:t>nav</w:t>
+                                </w:r>
+                                <w:proofErr w:type="spellEnd"/>
+                                <w:r>
+                                  <w:t xml:space="preserve"> (szín)</w:t>
+                                </w:r>
+                              </w:p>
+                            </w:txbxContent>
+                          </wps:txbx>
+                          <wps:bodyPr rot="0" spcFirstLastPara="0" vertOverflow="overflow" horzOverflow="overflow" vert="horz" wrap="square" lIns="91440" tIns="45720" rIns="91440" bIns="45720" numCol="1" spcCol="0" rtlCol="0" fromWordArt="0" anchor="t" anchorCtr="0" forceAA="0" compatLnSpc="1">
+                            <a:prstTxWarp prst="textNoShape">
+                              <a:avLst/>
+                            </a:prstTxWarp>
+                            <a:noAutofit/>
+                          </wps:bodyPr>
+                        </wps:wsp>
+                        <wps:wsp>
+                          <wps:cNvPr id="40" name="Szövegdoboz 40"/>
+                          <wps:cNvSpPr txBox="1"/>
+                          <wps:spPr>
+                            <a:xfrm>
+                              <a:off x="16933" y="550333"/>
+                              <a:ext cx="5663777" cy="533400"/>
+                            </a:xfrm>
+                            <a:prstGeom prst="rect">
+                              <a:avLst/>
+                            </a:prstGeom>
+                            <a:solidFill>
+                              <a:schemeClr val="lt1"/>
+                            </a:solidFill>
+                            <a:ln w="6350">
+                              <a:solidFill>
+                                <a:prstClr val="black"/>
+                              </a:solidFill>
+                            </a:ln>
+                          </wps:spPr>
+                          <wps:txbx>
+                            <w:txbxContent>
+                              <w:p>
+                                <w:proofErr w:type="gramStart"/>
+                                <w:r>
+                                  <w:t>fej</w:t>
+                                </w:r>
+                                <w:proofErr w:type="gramEnd"/>
+                                <w:r>
+                                  <w:t xml:space="preserve"> (szín)</w:t>
+                                </w:r>
+                              </w:p>
+                            </w:txbxContent>
+                          </wps:txbx>
+                          <wps:bodyPr rot="0" spcFirstLastPara="0" vertOverflow="overflow" horzOverflow="overflow" vert="horz" wrap="square" lIns="91440" tIns="45720" rIns="91440" bIns="45720" numCol="1" spcCol="0" rtlCol="0" fromWordArt="0" anchor="t" anchorCtr="0" forceAA="0" compatLnSpc="1">
+                            <a:prstTxWarp prst="textNoShape">
+                              <a:avLst/>
+                            </a:prstTxWarp>
+                            <a:noAutofit/>
+                          </wps:bodyPr>
+                        </wps:wsp>
+                        <wps:wsp>
+                          <wps:cNvPr id="41" name="Szövegdoboz 41"/>
+                          <wps:cNvSpPr txBox="1"/>
+                          <wps:spPr>
+                            <a:xfrm>
+                              <a:off x="304800" y="1346200"/>
+                              <a:ext cx="4902200" cy="4800600"/>
+                            </a:xfrm>
+                            <a:prstGeom prst="rect">
+                              <a:avLst/>
+                            </a:prstGeom>
+                            <a:solidFill>
+                              <a:schemeClr val="lt1"/>
+                            </a:solidFill>
+                            <a:ln w="6350">
+                              <a:solidFill>
+                                <a:prstClr val="black"/>
+                              </a:solidFill>
+                            </a:ln>
+                          </wps:spPr>
+                          <wps:txbx>
+                            <w:txbxContent>
+                              <w:p>
+                                <w:r>
+                                  <w:t>main (szín) 80%</w:t>
+                                </w:r>
+                              </w:p>
+                              <w:p/>
+                            </w:txbxContent>
+                          </wps:txbx>
+                          <wps:bodyPr rot="0" spcFirstLastPara="0" vertOverflow="overflow" horzOverflow="overflow" vert="horz" wrap="square" lIns="91440" tIns="45720" rIns="91440" bIns="45720" numCol="1" spcCol="0" rtlCol="0" fromWordArt="0" anchor="t" anchorCtr="0" forceAA="0" compatLnSpc="1">
+                            <a:prstTxWarp prst="textNoShape">
+                              <a:avLst/>
+                            </a:prstTxWarp>
+                            <a:noAutofit/>
+                          </wps:bodyPr>
+                        </wps:wsp>
+                      </wpg:grpSp>
+                    </wpg:wgp>
+                  </a:graphicData>
+                </a:graphic>
+              </wp:anchor>
+            </w:drawing>
+          </mc:Choice>
+          <mc:Fallback>
+            <w:pict>
+              <v:group w14:anchorId="43C6E51B" id="Csoportba foglalás 36" o:spid="_x0000_s1047" style="position:absolute;margin-left:0;margin-top:0;width:451.35pt;height:549.3pt;z-index:251661310;mso-position-horizontal-relative:margin" coordsize="57319,69761" o:gfxdata="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">
+                <v:shape id="Szövegdoboz 37" o:spid="_x0000_s1048" type="#_x0000_t202" style="position:absolute;width:57319;height:69761;visibility:visible;mso-wrap-style:square;v-text-anchor:top" o:gfxdata="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" fillcolor="white [3201]" strokeweight=".5pt">
+                  <v:textbox>
+                    <w:txbxContent>
+                      <w:p>
+                        <w:proofErr w:type="gramStart"/>
+                        <w:r>
+                          <w:t>body</w:t>
+                        </w:r>
+                        <w:proofErr w:type="gramEnd"/>
+                        <w:r>
+                          <w:t xml:space="preserve"> (szín) festek</w:t>
+                        </w:r>
+                      </w:p>
+                    </w:txbxContent>
+                  </v:textbox>
+                </v:shape>
+                <v:group id="Csoportba foglalás 38" o:spid="_x0000_s1049" style="position:absolute;left:169;top:3894;width:56981;height:61468" coordsize="56980,61468" o:gfxdata="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">
+                  <v:shape id="Szövegdoboz 39" o:spid="_x0000_s1050" type="#_x0000_t202" style="position:absolute;width:56980;height:5334;visibility:visible;mso-wrap-style:square;v-text-anchor:top" o:gfxdata="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" fillcolor="white [3201]" strokeweight=".5pt">
+                    <v:textbox>
+                      <w:txbxContent>
+                        <w:p>
+                          <w:proofErr w:type="spellStart"/>
+                          <w:r>
+                            <w:t>nav</w:t>
+                          </w:r>
+                          <w:proofErr w:type="spellEnd"/>
+                          <w:r>
+                            <w:t xml:space="preserve"> (szín)</w:t>
+                          </w:r>
+                        </w:p>
+                      </w:txbxContent>
+                    </v:textbox>
+                  </v:shape>
+                  <v:shape id="Szövegdoboz 40" o:spid="_x0000_s1051" type="#_x0000_t202" style="position:absolute;left:169;top:5503;width:56638;height:5334;visibility:visible;mso-wrap-style:square;v-text-anchor:top" o:gfxdata="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" fillcolor="white [3201]" strokeweight=".5pt">
+                    <v:textbox>
+                      <w:txbxContent>
+                        <w:p>
+                          <w:proofErr w:type="gramStart"/>
+                          <w:r>
+                            <w:t>fej</w:t>
+                          </w:r>
+                          <w:proofErr w:type="gramEnd"/>
+                          <w:r>
+                            <w:t xml:space="preserve"> (szín)</w:t>
+                          </w:r>
+                        </w:p>
+                      </w:txbxContent>
+                    </v:textbox>
+                  </v:shape>
+                  <v:shape id="Szövegdoboz 41" o:spid="_x0000_s1052" type="#_x0000_t202" style="position:absolute;left:3048;top:13462;width:49022;height:48006;visibility:visible;mso-wrap-style:square;v-text-anchor:top" o:gfxdata="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" fillcolor="white [3201]" strokeweight=".5pt">
+                    <v:textbox>
+                      <w:txbxContent>
+                        <w:p>
+                          <w:r>
+                            <w:t>main (szín) 80%</w:t>
+                          </w:r>
+                        </w:p>
+                        <w:p/>
+                      </w:txbxContent>
+                    </v:textbox>
+                  </v:shape>
+                </v:group>
+                <w10:wrap anchorx="margin"/>
+              </v:group>
+            </w:pict>
+          </mc:Fallback>
+        </mc:AlternateContent>
+      </w:r>
+      <w:r>
+        <w:br w:type="page"/>
+      </w:r>
+    </w:p>
+    <w:p>
+      <w:r>
+        <w:rPr>
+          <w:noProof/>
+        </w:rPr>
+        <w:lastRenderedPageBreak/>
+        <mc:AlternateContent>
+          <mc:Choice Requires="wpg">
+            <w:drawing>
+              <wp:anchor distT="0" distB="0" distL="114300" distR="114300" simplePos="0" relativeHeight="251702272" behindDoc="0" locked="0" layoutInCell="1" allowOverlap="1" wp14:anchorId="09B9562C" wp14:editId="262B89B0">
+                <wp:simplePos x="0" y="0"/>
+                <wp:positionH relativeFrom="column">
+                  <wp:posOffset>3348355</wp:posOffset>
+                </wp:positionH>
+                <wp:positionV relativeFrom="paragraph">
+                  <wp:posOffset>2281555</wp:posOffset>
+                </wp:positionV>
+                <wp:extent cx="1143000" cy="2047875"/>
+                <wp:effectExtent l="0" t="0" r="19050" b="28575"/>
+                <wp:wrapNone/>
+                <wp:docPr id="64" name="Csoportba foglalás 64"/>
+                <wp:cNvGraphicFramePr/>
+                <a:graphic xmlns:a="http://schemas.openxmlformats.org/drawingml/2006/main">
+                  <a:graphicData uri="http://schemas.microsoft.com/office/word/2010/wordprocessingGroup">
+                    <wpg:wgp>
+                      <wpg:cNvGrpSpPr/>
+                      <wpg:grpSpPr>
+                        <a:xfrm>
+                          <a:off x="0" y="0"/>
+                          <a:ext cx="1143000" cy="2047875"/>
+                          <a:chOff x="0" y="-1"/>
+                          <a:chExt cx="1143000" cy="2047875"/>
+                        </a:xfrm>
+                      </wpg:grpSpPr>
+                      <wps:wsp>
+                        <wps:cNvPr id="65" name="Szövegdoboz 65"/>
+                        <wps:cNvSpPr txBox="1"/>
+                        <wps:spPr>
+                          <a:xfrm>
+                            <a:off x="0" y="-1"/>
+                            <a:ext cx="1143000" cy="2047875"/>
+                          </a:xfrm>
+                          <a:prstGeom prst="rect">
+                            <a:avLst/>
+                          </a:prstGeom>
+                          <a:solidFill>
+                            <a:schemeClr val="lt1"/>
+                          </a:solidFill>
+                          <a:ln w="6350">
+                            <a:solidFill>
+                              <a:prstClr val="black"/>
+                            </a:solidFill>
+                          </a:ln>
+                        </wps:spPr>
+                        <wps:txbx>
+                          <w:txbxContent>
+                            <w:p>
+                              <w:r>
+                                <w:t>Fa</w:t>
+                              </w:r>
+                              <w:bookmarkStart w:id="0" w:name="_GoBack"/>
+                              <w:bookmarkEnd w:id="0"/>
+                              <w:r>
+                                <w:t>keret (col-12 md-2 (3)</w:t>
+                              </w:r>
+                            </w:p>
+                          </w:txbxContent>
+                        </wps:txbx>
+                        <wps:bodyPr rot="0" spcFirstLastPara="0" vertOverflow="overflow" horzOverflow="overflow" vert="horz" wrap="square" lIns="91440" tIns="45720" rIns="91440" bIns="45720" numCol="1" spcCol="0" rtlCol="0" fromWordArt="0" anchor="t" anchorCtr="0" forceAA="0" compatLnSpc="1">
+                          <a:prstTxWarp prst="textNoShape">
+                            <a:avLst/>
+                          </a:prstTxWarp>
+                          <a:noAutofit/>
+                        </wps:bodyPr>
+                      </wps:wsp>
+                      <wps:wsp>
+                        <wps:cNvPr id="66" name="Szövegdoboz 66"/>
+                        <wps:cNvSpPr txBox="1"/>
+                        <wps:spPr>
+                          <a:xfrm>
+                            <a:off x="123825" y="584200"/>
+                            <a:ext cx="850900" cy="546100"/>
+                          </a:xfrm>
+                          <a:prstGeom prst="rect">
+                            <a:avLst/>
+                          </a:prstGeom>
+                          <a:solidFill>
+                            <a:schemeClr val="lt1"/>
+                          </a:solidFill>
+                          <a:ln w="6350">
+                            <a:solidFill>
+                              <a:prstClr val="black"/>
+                            </a:solidFill>
+                          </a:ln>
+                        </wps:spPr>
+                        <wps:txbx>
+                          <w:txbxContent>
+                            <w:p>
+                              <w:r>
+                                <w:t>Fakép</w:t>
+                              </w:r>
+                            </w:p>
+                          </w:txbxContent>
+                        </wps:txbx>
+                        <wps:bodyPr rot="0" spcFirstLastPara="0" vertOverflow="overflow" horzOverflow="overflow" vert="horz" wrap="square" lIns="91440" tIns="45720" rIns="91440" bIns="45720" numCol="1" spcCol="0" rtlCol="0" fromWordArt="0" anchor="t" anchorCtr="0" forceAA="0" compatLnSpc="1">
+                          <a:prstTxWarp prst="textNoShape">
+                            <a:avLst/>
+                          </a:prstTxWarp>
+                          <a:noAutofit/>
+                        </wps:bodyPr>
+                      </wps:wsp>
+                      <wps:wsp>
+                        <wps:cNvPr id="67" name="Szövegdoboz 67"/>
+                        <wps:cNvSpPr txBox="1"/>
+                        <wps:spPr>
+                          <a:xfrm>
+                            <a:off x="139700" y="1219200"/>
+                            <a:ext cx="850900" cy="546100"/>
+                          </a:xfrm>
+                          <a:prstGeom prst="rect">
+                            <a:avLst/>
+                          </a:prstGeom>
+                          <a:solidFill>
+                            <a:schemeClr val="lt1"/>
+                          </a:solidFill>
+                          <a:ln w="6350">
+                            <a:solidFill>
+                              <a:prstClr val="black"/>
+                            </a:solidFill>
+                          </a:ln>
+                        </wps:spPr>
+                        <wps:txbx>
+                          <w:txbxContent>
+                            <w:p>
+                              <w:r>
+                                <w:t xml:space="preserve">Fakép </w:t>
+                              </w:r>
+                              <w:proofErr w:type="spellStart"/>
+                              <w:r>
+                                <w:t>caption</w:t>
+                              </w:r>
+                              <w:proofErr w:type="spellEnd"/>
+                            </w:p>
+                          </w:txbxContent>
+                        </wps:txbx>
+                        <wps:bodyPr rot="0" spcFirstLastPara="0" vertOverflow="overflow" horzOverflow="overflow" vert="horz" wrap="square" lIns="91440" tIns="45720" rIns="91440" bIns="45720" numCol="1" spcCol="0" rtlCol="0" fromWordArt="0" anchor="t" anchorCtr="0" forceAA="0" compatLnSpc="1">
+                          <a:prstTxWarp prst="textNoShape">
+                            <a:avLst/>
+                          </a:prstTxWarp>
+                          <a:noAutofit/>
+                        </wps:bodyPr>
+                      </wps:wsp>
+                    </wpg:wgp>
+                  </a:graphicData>
+                </a:graphic>
+                <wp14:sizeRelH relativeFrom="margin">
+                  <wp14:pctWidth>0</wp14:pctWidth>
+                </wp14:sizeRelH>
+                <wp14:sizeRelV relativeFrom="margin">
+                  <wp14:pctHeight>0</wp14:pctHeight>
+                </wp14:sizeRelV>
+              </wp:anchor>
+            </w:drawing>
+          </mc:Choice>
+          <mc:Fallback>
+            <w:pict>
+              <v:group w14:anchorId="09B9562C" id="Csoportba foglalás 64" o:spid="_x0000_s1053" style="position:absolute;margin-left:263.65pt;margin-top:179.65pt;width:90pt;height:161.25pt;z-index:251702272;mso-width-relative:margin;mso-height-relative:margin" coordorigin="" coordsize="11430,20478" o:gfxdata="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">
+                <v:shape id="Szövegdoboz 65" o:spid="_x0000_s1054" type="#_x0000_t202" style="position:absolute;width:11430;height:20478;visibility:visible;mso-wrap-style:square;v-text-anchor:top" o:gfxdata="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" fillcolor="white [3201]" strokeweight=".5pt">
+                  <v:textbox>
+                    <w:txbxContent>
+                      <w:p>
+                        <w:r>
+                          <w:t>Fa</w:t>
+                        </w:r>
+                        <w:bookmarkStart w:id="1" w:name="_GoBack"/>
+                        <w:bookmarkEnd w:id="1"/>
+                        <w:r>
+                          <w:t>keret (col-12 md-2 (3)</w:t>
+                        </w:r>
+                      </w:p>
+                    </w:txbxContent>
+                  </v:textbox>
+                </v:shape>
+                <v:shape id="Szövegdoboz 66" o:spid="_x0000_s1055" type="#_x0000_t202" style="position:absolute;left:1238;top:5842;width:8509;height:5461;visibility:visible;mso-wrap-style:square;v-text-anchor:top" o:gfxdata="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" fillcolor="white [3201]" strokeweight=".5pt">
+                  <v:textbox>
+                    <w:txbxContent>
+                      <w:p>
+                        <w:r>
+                          <w:t>Fakép</w:t>
+                        </w:r>
+                      </w:p>
+                    </w:txbxContent>
+                  </v:textbox>
+                </v:shape>
+                <v:shape id="Szövegdoboz 67" o:spid="_x0000_s1056" type="#_x0000_t202" style="position:absolute;left:1397;top:12192;width:8509;height:5461;visibility:visible;mso-wrap-style:square;v-text-anchor:top" o:gfxdata="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" fillcolor="white [3201]" strokeweight=".5pt">
+                  <v:textbox>
+                    <w:txbxContent>
+                      <w:p>
+                        <w:r>
+                          <w:t xml:space="preserve">Fakép </w:t>
+                        </w:r>
+                        <w:proofErr w:type="spellStart"/>
+                        <w:r>
+                          <w:t>caption</w:t>
+                        </w:r>
+                        <w:proofErr w:type="spellEnd"/>
+                      </w:p>
+                    </w:txbxContent>
+                  </v:textbox>
+                </v:shape>
+              </v:group>
+            </w:pict>
+          </mc:Fallback>
+        </mc:AlternateContent>
+      </w:r>
+      <w:r>
+        <w:rPr>
+          <w:noProof/>
+        </w:rPr>
+        <mc:AlternateContent>
+          <mc:Choice Requires="wpg">
+            <w:drawing>
+              <wp:anchor distT="0" distB="0" distL="114300" distR="114300" simplePos="0" relativeHeight="251700224" behindDoc="0" locked="0" layoutInCell="1" allowOverlap="1" wp14:anchorId="6A659774" wp14:editId="56703F11">
+                <wp:simplePos x="0" y="0"/>
+                <wp:positionH relativeFrom="column">
+                  <wp:posOffset>2024380</wp:posOffset>
+                </wp:positionH>
+                <wp:positionV relativeFrom="paragraph">
+                  <wp:posOffset>2252980</wp:posOffset>
+                </wp:positionV>
+                <wp:extent cx="1143000" cy="2047875"/>
+                <wp:effectExtent l="0" t="0" r="19050" b="28575"/>
+                <wp:wrapNone/>
+                <wp:docPr id="60" name="Csoportba foglalás 60"/>
+                <wp:cNvGraphicFramePr/>
+                <a:graphic xmlns:a="http://schemas.openxmlformats.org/drawingml/2006/main">
+                  <a:graphicData uri="http://schemas.microsoft.com/office/word/2010/wordprocessingGroup">
+                    <wpg:wgp>
+                      <wpg:cNvGrpSpPr/>
+                      <wpg:grpSpPr>
+                        <a:xfrm>
+                          <a:off x="0" y="0"/>
+                          <a:ext cx="1143000" cy="2047875"/>
+                          <a:chOff x="0" y="-1"/>
+                          <a:chExt cx="1143000" cy="2047875"/>
+                        </a:xfrm>
+                      </wpg:grpSpPr>
+                      <wps:wsp>
+                        <wps:cNvPr id="61" name="Szövegdoboz 61"/>
+                        <wps:cNvSpPr txBox="1"/>
+                        <wps:spPr>
+                          <a:xfrm>
+                            <a:off x="0" y="-1"/>
+                            <a:ext cx="1143000" cy="2047875"/>
+                          </a:xfrm>
+                          <a:prstGeom prst="rect">
+                            <a:avLst/>
+                          </a:prstGeom>
+                          <a:solidFill>
+                            <a:schemeClr val="lt1"/>
+                          </a:solidFill>
+                          <a:ln w="6350">
+                            <a:solidFill>
+                              <a:prstClr val="black"/>
+                            </a:solidFill>
+                          </a:ln>
+                        </wps:spPr>
+                        <wps:txbx>
+                          <w:txbxContent>
+                            <w:p>
+                              <w:r>
+                                <w:t>Fakeret (col-12 md-2 (3)</w:t>
+                              </w:r>
+                            </w:p>
+                          </w:txbxContent>
+                        </wps:txbx>
+                        <wps:bodyPr rot="0" spcFirstLastPara="0" vertOverflow="overflow" horzOverflow="overflow" vert="horz" wrap="square" lIns="91440" tIns="45720" rIns="91440" bIns="45720" numCol="1" spcCol="0" rtlCol="0" fromWordArt="0" anchor="t" anchorCtr="0" forceAA="0" compatLnSpc="1">
+                          <a:prstTxWarp prst="textNoShape">
+                            <a:avLst/>
+                          </a:prstTxWarp>
+                          <a:noAutofit/>
+                        </wps:bodyPr>
+                      </wps:wsp>
+                      <wps:wsp>
+                        <wps:cNvPr id="62" name="Szövegdoboz 62"/>
+                        <wps:cNvSpPr txBox="1"/>
+                        <wps:spPr>
+                          <a:xfrm>
+                            <a:off x="123825" y="584200"/>
+                            <a:ext cx="850900" cy="546100"/>
+                          </a:xfrm>
+                          <a:prstGeom prst="rect">
+                            <a:avLst/>
+                          </a:prstGeom>
+                          <a:solidFill>
+                            <a:schemeClr val="lt1"/>
+                          </a:solidFill>
+                          <a:ln w="6350">
+                            <a:solidFill>
+                              <a:prstClr val="black"/>
+                            </a:solidFill>
+                          </a:ln>
+                        </wps:spPr>
+                        <wps:txbx>
+                          <w:txbxContent>
+                            <w:p>
+                              <w:r>
+                                <w:t>Fakép</w:t>
+                              </w:r>
+                            </w:p>
+                          </w:txbxContent>
+                        </wps:txbx>
+                        <wps:bodyPr rot="0" spcFirstLastPara="0" vertOverflow="overflow" horzOverflow="overflow" vert="horz" wrap="square" lIns="91440" tIns="45720" rIns="91440" bIns="45720" numCol="1" spcCol="0" rtlCol="0" fromWordArt="0" anchor="t" anchorCtr="0" forceAA="0" compatLnSpc="1">
+                          <a:prstTxWarp prst="textNoShape">
+                            <a:avLst/>
+                          </a:prstTxWarp>
+                          <a:noAutofit/>
+                        </wps:bodyPr>
+                      </wps:wsp>
+                      <wps:wsp>
+                        <wps:cNvPr id="63" name="Szövegdoboz 63"/>
+                        <wps:cNvSpPr txBox="1"/>
+                        <wps:spPr>
+                          <a:xfrm>
+                            <a:off x="139700" y="1219200"/>
+                            <a:ext cx="850900" cy="546100"/>
+                          </a:xfrm>
+                          <a:prstGeom prst="rect">
+                            <a:avLst/>
+                          </a:prstGeom>
+                          <a:solidFill>
+                            <a:schemeClr val="lt1"/>
+                          </a:solidFill>
+                          <a:ln w="6350">
+                            <a:solidFill>
+                              <a:prstClr val="black"/>
+                            </a:solidFill>
+                          </a:ln>
+                        </wps:spPr>
+                        <wps:txbx>
+                          <w:txbxContent>
+                            <w:p>
+                              <w:r>
+                                <w:t xml:space="preserve">Fakép </w:t>
+                              </w:r>
+                              <w:proofErr w:type="spellStart"/>
+                              <w:r>
+                                <w:t>caption</w:t>
+                              </w:r>
+                              <w:proofErr w:type="spellEnd"/>
+                            </w:p>
+                          </w:txbxContent>
+                        </wps:txbx>
+                        <wps:bodyPr rot="0" spcFirstLastPara="0" vertOverflow="overflow" horzOverflow="overflow" vert="horz" wrap="square" lIns="91440" tIns="45720" rIns="91440" bIns="45720" numCol="1" spcCol="0" rtlCol="0" fromWordArt="0" anchor="t" anchorCtr="0" forceAA="0" compatLnSpc="1">
+                          <a:prstTxWarp prst="textNoShape">
+                            <a:avLst/>
+                          </a:prstTxWarp>
+                          <a:noAutofit/>
+                        </wps:bodyPr>
+                      </wps:wsp>
+                    </wpg:wgp>
+                  </a:graphicData>
+                </a:graphic>
+                <wp14:sizeRelH relativeFrom="margin">
+                  <wp14:pctWidth>0</wp14:pctWidth>
+                </wp14:sizeRelH>
+                <wp14:sizeRelV relativeFrom="margin">
+                  <wp14:pctHeight>0</wp14:pctHeight>
+                </wp14:sizeRelV>
+              </wp:anchor>
+            </w:drawing>
+          </mc:Choice>
+          <mc:Fallback>
+            <w:pict>
+              <v:group w14:anchorId="6A659774" id="Csoportba foglalás 60" o:spid="_x0000_s1057" style="position:absolute;margin-left:159.4pt;margin-top:177.4pt;width:90pt;height:161.25pt;z-index:251700224;mso-width-relative:margin;mso-height-relative:margin" coordorigin="" coordsize="11430,20478" o:gfxdata="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">
+                <v:shape id="Szövegdoboz 61" o:spid="_x0000_s1058" type="#_x0000_t202" style="position:absolute;width:11430;height:20478;visibility:visible;mso-wrap-style:square;v-text-anchor:top" o:gfxdata="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" fillcolor="white [3201]" strokeweight=".5pt">
+                  <v:textbox>
+                    <w:txbxContent>
+                      <w:p>
+                        <w:r>
+                          <w:t>Fakeret (col-12 md-2 (3)</w:t>
+                        </w:r>
+                      </w:p>
+                    </w:txbxContent>
+                  </v:textbox>
+                </v:shape>
+                <v:shape id="Szövegdoboz 62" o:spid="_x0000_s1059" type="#_x0000_t202" style="position:absolute;left:1238;top:5842;width:8509;height:5461;visibility:visible;mso-wrap-style:square;v-text-anchor:top" o:gfxdata="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" fillcolor="white [3201]" strokeweight=".5pt">
+                  <v:textbox>
+                    <w:txbxContent>
+                      <w:p>
+                        <w:r>
+                          <w:t>Fakép</w:t>
+                        </w:r>
+                      </w:p>
+                    </w:txbxContent>
+                  </v:textbox>
+                </v:shape>
+                <v:shape id="Szövegdoboz 63" o:spid="_x0000_s1060" type="#_x0000_t202" style="position:absolute;left:1397;top:12192;width:8509;height:5461;visibility:visible;mso-wrap-style:square;v-text-anchor:top" o:gfxdata="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" fillcolor="white [3201]" strokeweight=".5pt">
+                  <v:textbox>
+                    <w:txbxContent>
+                      <w:p>
+                        <w:r>
+                          <w:t xml:space="preserve">Fakép </w:t>
+                        </w:r>
+                        <w:proofErr w:type="spellStart"/>
+                        <w:r>
+                          <w:t>caption</w:t>
+                        </w:r>
+                        <w:proofErr w:type="spellEnd"/>
+                      </w:p>
+                    </w:txbxContent>
+                  </v:textbox>
+                </v:shape>
+              </v:group>
+            </w:pict>
+          </mc:Fallback>
+        </mc:AlternateContent>
+      </w:r>
+      <w:r>
+        <w:rPr>
+          <w:noProof/>
+        </w:rPr>
+        <mc:AlternateContent>
+          <mc:Choice Requires="wpg">
+            <w:drawing>
+              <wp:anchor distT="0" distB="0" distL="114300" distR="114300" simplePos="0" relativeHeight="251698176" behindDoc="0" locked="0" layoutInCell="1" allowOverlap="1" wp14:anchorId="4E255D6E" wp14:editId="0A7E21E0">
+                <wp:simplePos x="0" y="0"/>
+                <wp:positionH relativeFrom="column">
+                  <wp:posOffset>671830</wp:posOffset>
+                </wp:positionH>
+                <wp:positionV relativeFrom="paragraph">
+                  <wp:posOffset>2233930</wp:posOffset>
+                </wp:positionV>
+                <wp:extent cx="1143000" cy="2047875"/>
+                <wp:effectExtent l="0" t="0" r="19050" b="28575"/>
+                <wp:wrapNone/>
+                <wp:docPr id="54" name="Csoportba foglalás 54"/>
+                <wp:cNvGraphicFramePr/>
+                <a:graphic xmlns:a="http://schemas.openxmlformats.org/drawingml/2006/main">
+                  <a:graphicData uri="http://schemas.microsoft.com/office/word/2010/wordprocessingGroup">
+                    <wpg:wgp>
+                      <wpg:cNvGrpSpPr/>
+                      <wpg:grpSpPr>
+                        <a:xfrm>
+                          <a:off x="0" y="0"/>
+                          <a:ext cx="1143000" cy="2047875"/>
+                          <a:chOff x="0" y="-1"/>
+                          <a:chExt cx="1143000" cy="2047875"/>
+                        </a:xfrm>
+                      </wpg:grpSpPr>
+                      <wps:wsp>
+                        <wps:cNvPr id="51" name="Szövegdoboz 51"/>
+                        <wps:cNvSpPr txBox="1"/>
+                        <wps:spPr>
+                          <a:xfrm>
+                            <a:off x="0" y="-1"/>
+                            <a:ext cx="1143000" cy="2047875"/>
+                          </a:xfrm>
+                          <a:prstGeom prst="rect">
+                            <a:avLst/>
+                          </a:prstGeom>
+                          <a:solidFill>
+                            <a:schemeClr val="lt1"/>
+                          </a:solidFill>
+                          <a:ln w="6350">
+                            <a:solidFill>
+                              <a:prstClr val="black"/>
+                            </a:solidFill>
+                          </a:ln>
+                        </wps:spPr>
+                        <wps:txbx>
+                          <w:txbxContent>
+                            <w:p>
+                              <w:r>
+                                <w:t>Fakeret (col-12 md-2 (3)</w:t>
+                              </w:r>
+                            </w:p>
+                          </w:txbxContent>
+                        </wps:txbx>
+                        <wps:bodyPr rot="0" spcFirstLastPara="0" vertOverflow="overflow" horzOverflow="overflow" vert="horz" wrap="square" lIns="91440" tIns="45720" rIns="91440" bIns="45720" numCol="1" spcCol="0" rtlCol="0" fromWordArt="0" anchor="t" anchorCtr="0" forceAA="0" compatLnSpc="1">
+                          <a:prstTxWarp prst="textNoShape">
+                            <a:avLst/>
+                          </a:prstTxWarp>
+                          <a:noAutofit/>
+                        </wps:bodyPr>
+                      </wps:wsp>
+                      <wps:wsp>
+                        <wps:cNvPr id="52" name="Szövegdoboz 52"/>
+                        <wps:cNvSpPr txBox="1"/>
+                        <wps:spPr>
+                          <a:xfrm>
+                            <a:off x="123825" y="584200"/>
+                            <a:ext cx="850900" cy="546100"/>
+                          </a:xfrm>
+                          <a:prstGeom prst="rect">
+                            <a:avLst/>
+                          </a:prstGeom>
+                          <a:solidFill>
+                            <a:schemeClr val="lt1"/>
+                          </a:solidFill>
+                          <a:ln w="6350">
+                            <a:solidFill>
+                              <a:prstClr val="black"/>
+                            </a:solidFill>
+                          </a:ln>
+                        </wps:spPr>
+                        <wps:txbx>
+                          <w:txbxContent>
+                            <w:p>
+                              <w:r>
+                                <w:t>Fakép</w:t>
+                              </w:r>
+                            </w:p>
+                          </w:txbxContent>
+                        </wps:txbx>
+                        <wps:bodyPr rot="0" spcFirstLastPara="0" vertOverflow="overflow" horzOverflow="overflow" vert="horz" wrap="square" lIns="91440" tIns="45720" rIns="91440" bIns="45720" numCol="1" spcCol="0" rtlCol="0" fromWordArt="0" anchor="t" anchorCtr="0" forceAA="0" compatLnSpc="1">
+                          <a:prstTxWarp prst="textNoShape">
+                            <a:avLst/>
+                          </a:prstTxWarp>
+                          <a:noAutofit/>
+                        </wps:bodyPr>
+                      </wps:wsp>
+                      <wps:wsp>
+                        <wps:cNvPr id="53" name="Szövegdoboz 53"/>
+                        <wps:cNvSpPr txBox="1"/>
+                        <wps:spPr>
+                          <a:xfrm>
+                            <a:off x="139700" y="1219200"/>
+                            <a:ext cx="850900" cy="546100"/>
+                          </a:xfrm>
+                          <a:prstGeom prst="rect">
+                            <a:avLst/>
+                          </a:prstGeom>
+                          <a:solidFill>
+                            <a:schemeClr val="lt1"/>
+                          </a:solidFill>
+                          <a:ln w="6350">
+                            <a:solidFill>
+                              <a:prstClr val="black"/>
+                            </a:solidFill>
+                          </a:ln>
+                        </wps:spPr>
+                        <wps:txbx>
+                          <w:txbxContent>
+                            <w:p>
+                              <w:r>
+                                <w:t xml:space="preserve">Fakép </w:t>
+                              </w:r>
+                              <w:proofErr w:type="spellStart"/>
+                              <w:r>
+                                <w:t>caption</w:t>
+                              </w:r>
+                              <w:proofErr w:type="spellEnd"/>
+                            </w:p>
+                          </w:txbxContent>
+                        </wps:txbx>
+                        <wps:bodyPr rot="0" spcFirstLastPara="0" vertOverflow="overflow" horzOverflow="overflow" vert="horz" wrap="square" lIns="91440" tIns="45720" rIns="91440" bIns="45720" numCol="1" spcCol="0" rtlCol="0" fromWordArt="0" anchor="t" anchorCtr="0" forceAA="0" compatLnSpc="1">
+                          <a:prstTxWarp prst="textNoShape">
+                            <a:avLst/>
+                          </a:prstTxWarp>
+                          <a:noAutofit/>
+                        </wps:bodyPr>
+                      </wps:wsp>
+                    </wpg:wgp>
+                  </a:graphicData>
+                </a:graphic>
+                <wp14:sizeRelH relativeFrom="margin">
+                  <wp14:pctWidth>0</wp14:pctWidth>
+                </wp14:sizeRelH>
+                <wp14:sizeRelV relativeFrom="margin">
+                  <wp14:pctHeight>0</wp14:pctHeight>
+                </wp14:sizeRelV>
+              </wp:anchor>
+            </w:drawing>
+          </mc:Choice>
+          <mc:Fallback>
+            <w:pict>
+              <v:group w14:anchorId="4E255D6E" id="Csoportba foglalás 54" o:spid="_x0000_s1061" style="position:absolute;margin-left:52.9pt;margin-top:175.9pt;width:90pt;height:161.25pt;z-index:251698176;mso-width-relative:margin;mso-height-relative:margin" coordorigin="" coordsize="11430,20478" o:gfxdata="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">
+                <v:shape id="Szövegdoboz 51" o:spid="_x0000_s1062" type="#_x0000_t202" style="position:absolute;width:11430;height:20478;visibility:visible;mso-wrap-style:square;v-text-anchor:top" o:gfxdata="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" fillcolor="white [3201]" strokeweight=".5pt">
+                  <v:textbox>
+                    <w:txbxContent>
+                      <w:p>
+                        <w:r>
+                          <w:t>Fakeret (col-12 md-2 (3)</w:t>
+                        </w:r>
+                      </w:p>
+                    </w:txbxContent>
+                  </v:textbox>
+                </v:shape>
+                <v:shape id="Szövegdoboz 52" o:spid="_x0000_s1063" type="#_x0000_t202" style="position:absolute;left:1238;top:5842;width:8509;height:5461;visibility:visible;mso-wrap-style:square;v-text-anchor:top" o:gfxdata="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" fillcolor="white [3201]" strokeweight=".5pt">
+                  <v:textbox>
+                    <w:txbxContent>
+                      <w:p>
+                        <w:r>
+                          <w:t>Fakép</w:t>
+                        </w:r>
+                      </w:p>
+                    </w:txbxContent>
+                  </v:textbox>
+                </v:shape>
+                <v:shape id="Szövegdoboz 53" o:spid="_x0000_s1064" type="#_x0000_t202" style="position:absolute;left:1397;top:12192;width:8509;height:5461;visibility:visible;mso-wrap-style:square;v-text-anchor:top" o:gfxdata="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" fillcolor="white [3201]" strokeweight=".5pt">
+                  <v:textbox>
+                    <w:txbxContent>
+                      <w:p>
+                        <w:r>
+                          <w:t xml:space="preserve">Fakép </w:t>
+                        </w:r>
+                        <w:proofErr w:type="spellStart"/>
+                        <w:r>
+                          <w:t>caption</w:t>
+                        </w:r>
+                        <w:proofErr w:type="spellEnd"/>
+                      </w:p>
+                    </w:txbxContent>
+                  </v:textbox>
+                </v:shape>
+              </v:group>
+            </w:pict>
+          </mc:Fallback>
+        </mc:AlternateContent>
+      </w:r>
+      <w:r>
+        <w:rPr>
+          <w:noProof/>
+        </w:rPr>
+        <mc:AlternateContent>
+          <mc:Choice Requires="wpg">
+            <w:drawing>
+              <wp:anchor distT="0" distB="0" distL="114300" distR="114300" simplePos="0" relativeHeight="251682816" behindDoc="0" locked="0" layoutInCell="1" allowOverlap="1" wp14:anchorId="7EBAB4D4" wp14:editId="5BB83488">
+                <wp:simplePos x="0" y="0"/>
+                <wp:positionH relativeFrom="margin">
+                  <wp:posOffset>0</wp:posOffset>
+                </wp:positionH>
+                <wp:positionV relativeFrom="paragraph">
+                  <wp:posOffset>0</wp:posOffset>
+                </wp:positionV>
+                <wp:extent cx="5731933" cy="6976110"/>
+                <wp:effectExtent l="0" t="0" r="21590" b="15240"/>
+                <wp:wrapNone/>
+                <wp:docPr id="30" name="Csoportba foglalás 30"/>
+                <wp:cNvGraphicFramePr/>
+                <a:graphic xmlns:a="http://schemas.openxmlformats.org/drawingml/2006/main">
+                  <a:graphicData uri="http://schemas.microsoft.com/office/word/2010/wordprocessingGroup">
+                    <wpg:wgp>
+                      <wpg:cNvGrpSpPr/>
+                      <wpg:grpSpPr>
+                        <a:xfrm>
+                          <a:off x="0" y="0"/>
+                          <a:ext cx="5731933" cy="6976110"/>
+                          <a:chOff x="0" y="0"/>
+                          <a:chExt cx="5731933" cy="6976110"/>
+                        </a:xfrm>
+                      </wpg:grpSpPr>
+                      <wps:wsp>
+                        <wps:cNvPr id="31" name="Szövegdoboz 31"/>
+                        <wps:cNvSpPr txBox="1"/>
+                        <wps:spPr>
+                          <a:xfrm>
+                            <a:off x="0" y="0"/>
+                            <a:ext cx="5731933" cy="6976110"/>
+                          </a:xfrm>
+                          <a:prstGeom prst="rect">
+                            <a:avLst/>
+                          </a:prstGeom>
+                          <a:solidFill>
+                            <a:schemeClr val="lt1"/>
+                          </a:solidFill>
+                          <a:ln w="6350">
+                            <a:solidFill>
+                              <a:prstClr val="black"/>
+                            </a:solidFill>
+                          </a:ln>
+                        </wps:spPr>
+                        <wps:txbx>
+                          <w:txbxContent>
+                            <w:p>
+                              <w:r>
+                                <w:t xml:space="preserve">body (szín) </w:t>
+                              </w:r>
+                              <w:r>
+                                <w:t>F</w:t>
+                              </w:r>
+                              <w:r>
+                                <w:t>a</w:t>
+                              </w:r>
+                              <w:r>
+                                <w:t>anyag</w:t>
+                              </w:r>
+                            </w:p>
+                          </w:txbxContent>
+                        </wps:txbx>
+                        <wps:bodyPr rot="0" spcFirstLastPara="0" vertOverflow="overflow" horzOverflow="overflow" vert="horz" wrap="square" lIns="91440" tIns="45720" rIns="91440" bIns="45720" numCol="1" spcCol="0" rtlCol="0" fromWordArt="0" anchor="t" anchorCtr="0" forceAA="0" compatLnSpc="1">
+                          <a:prstTxWarp prst="textNoShape">
+                            <a:avLst/>
+                          </a:prstTxWarp>
+                          <a:noAutofit/>
+                        </wps:bodyPr>
+                      </wps:wsp>
+                      <wpg:grpSp>
+                        <wpg:cNvPr id="32" name="Csoportba foglalás 32"/>
+                        <wpg:cNvGrpSpPr/>
+                        <wpg:grpSpPr>
+                          <a:xfrm>
+                            <a:off x="16933" y="389467"/>
+                            <a:ext cx="5698067" cy="6146800"/>
+                            <a:chOff x="0" y="0"/>
+                            <a:chExt cx="5698067" cy="6146800"/>
+                          </a:xfrm>
+                        </wpg:grpSpPr>
+                        <wps:wsp>
+                          <wps:cNvPr id="33" name="Szövegdoboz 33"/>
+                          <wps:cNvSpPr txBox="1"/>
+                          <wps:spPr>
+                            <a:xfrm>
+                              <a:off x="0" y="0"/>
+                              <a:ext cx="5698067" cy="533400"/>
+                            </a:xfrm>
+                            <a:prstGeom prst="rect">
+                              <a:avLst/>
+                            </a:prstGeom>
+                            <a:solidFill>
+                              <a:schemeClr val="lt1"/>
+                            </a:solidFill>
+                            <a:ln w="6350">
+                              <a:solidFill>
+                                <a:prstClr val="black"/>
+                              </a:solidFill>
+                            </a:ln>
+                          </wps:spPr>
+                          <wps:txbx>
+                            <w:txbxContent>
+                              <w:p>
+                                <w:proofErr w:type="spellStart"/>
+                                <w:r>
+                                  <w:t>nav</w:t>
+                                </w:r>
+                                <w:proofErr w:type="spellEnd"/>
+                                <w:r>
+                                  <w:t xml:space="preserve"> (szín) </w:t>
+                                </w:r>
+                              </w:p>
+                            </w:txbxContent>
+                          </wps:txbx>
+                          <wps:bodyPr rot="0" spcFirstLastPara="0" vertOverflow="overflow" horzOverflow="overflow" vert="horz" wrap="square" lIns="91440" tIns="45720" rIns="91440" bIns="45720" numCol="1" spcCol="0" rtlCol="0" fromWordArt="0" anchor="t" anchorCtr="0" forceAA="0" compatLnSpc="1">
+                            <a:prstTxWarp prst="textNoShape">
+                              <a:avLst/>
+                            </a:prstTxWarp>
+                            <a:noAutofit/>
+                          </wps:bodyPr>
+                        </wps:wsp>
+                        <wps:wsp>
+                          <wps:cNvPr id="34" name="Szövegdoboz 34"/>
+                          <wps:cNvSpPr txBox="1"/>
+                          <wps:spPr>
+                            <a:xfrm>
+                              <a:off x="16933" y="550333"/>
+                              <a:ext cx="5663777" cy="533400"/>
+                            </a:xfrm>
+                            <a:prstGeom prst="rect">
+                              <a:avLst/>
+                            </a:prstGeom>
+                            <a:solidFill>
+                              <a:schemeClr val="lt1"/>
+                            </a:solidFill>
+                            <a:ln w="6350">
+                              <a:solidFill>
+                                <a:prstClr val="black"/>
+                              </a:solidFill>
+                            </a:ln>
+                          </wps:spPr>
+                          <wps:txbx>
+                            <w:txbxContent>
+                              <w:p>
+                                <w:proofErr w:type="gramStart"/>
+                                <w:r>
+                                  <w:t>fej</w:t>
+                                </w:r>
+                                <w:proofErr w:type="gramEnd"/>
+                                <w:r>
+                                  <w:t xml:space="preserve"> (szín)</w:t>
+                                </w:r>
+                              </w:p>
+                            </w:txbxContent>
+                          </wps:txbx>
+                          <wps:bodyPr rot="0" spcFirstLastPara="0" vertOverflow="overflow" horzOverflow="overflow" vert="horz" wrap="square" lIns="91440" tIns="45720" rIns="91440" bIns="45720" numCol="1" spcCol="0" rtlCol="0" fromWordArt="0" anchor="t" anchorCtr="0" forceAA="0" compatLnSpc="1">
+                            <a:prstTxWarp prst="textNoShape">
+                              <a:avLst/>
+                            </a:prstTxWarp>
+                            <a:noAutofit/>
+                          </wps:bodyPr>
+                        </wps:wsp>
+                        <wps:wsp>
+                          <wps:cNvPr id="35" name="Szövegdoboz 35"/>
+                          <wps:cNvSpPr txBox="1"/>
+                          <wps:spPr>
+                            <a:xfrm>
+                              <a:off x="304800" y="1346200"/>
+                              <a:ext cx="4902200" cy="4800600"/>
+                            </a:xfrm>
+                            <a:prstGeom prst="rect">
+                              <a:avLst/>
+                            </a:prstGeom>
+                            <a:solidFill>
+                              <a:schemeClr val="lt1"/>
+                            </a:solidFill>
+                            <a:ln w="6350">
+                              <a:solidFill>
+                                <a:prstClr val="black"/>
+                              </a:solidFill>
+                            </a:ln>
+                          </wps:spPr>
+                          <wps:txbx>
+                            <w:txbxContent>
+                              <w:p>
+                                <w:r>
+                                  <w:t>main (szín) 80%</w:t>
+                                </w:r>
+                              </w:p>
+                              <w:p/>
+                            </w:txbxContent>
+                          </wps:txbx>
+                          <wps:bodyPr rot="0" spcFirstLastPara="0" vertOverflow="overflow" horzOverflow="overflow" vert="horz" wrap="square" lIns="91440" tIns="45720" rIns="91440" bIns="45720" numCol="1" spcCol="0" rtlCol="0" fromWordArt="0" anchor="t" anchorCtr="0" forceAA="0" compatLnSpc="1">
+                            <a:prstTxWarp prst="textNoShape">
+                              <a:avLst/>
+                            </a:prstTxWarp>
+                            <a:noAutofit/>
+                          </wps:bodyPr>
+                        </wps:wsp>
+                      </wpg:grpSp>
+                    </wpg:wgp>
+                  </a:graphicData>
+                </a:graphic>
+              </wp:anchor>
+            </w:drawing>
+          </mc:Choice>
+          <mc:Fallback>
+            <w:pict>
+              <v:group w14:anchorId="7EBAB4D4" id="Csoportba foglalás 30" o:spid="_x0000_s1065" style="position:absolute;margin-left:0;margin-top:0;width:451.35pt;height:549.3pt;z-index:251682816;mso-position-horizontal-relative:margin" coordsize="57319,69761" o:gfxdata="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">
+                <v:shape id="Szövegdoboz 31" o:spid="_x0000_s1066" type="#_x0000_t202" style="position:absolute;width:57319;height:69761;visibility:visible;mso-wrap-style:square;v-text-anchor:top" o:gfxdata="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" fillcolor="white [3201]" strokeweight=".5pt">
+                  <v:textbox>
+                    <w:txbxContent>
+                      <w:p>
+                        <w:r>
+                          <w:t xml:space="preserve">body (szín) </w:t>
+                        </w:r>
+                        <w:r>
+                          <w:t>F</w:t>
+                        </w:r>
+                        <w:r>
+                          <w:t>a</w:t>
+                        </w:r>
+                        <w:r>
+                          <w:t>anyag</w:t>
+                        </w:r>
+                      </w:p>
+                    </w:txbxContent>
+                  </v:textbox>
+                </v:shape>
+                <v:group id="Csoportba foglalás 32" o:spid="_x0000_s1067" style="position:absolute;left:169;top:3894;width:56981;height:61468" coordsize="56980,61468" o:gfxdata="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">
+                  <v:shape id="Szövegdoboz 33" o:spid="_x0000_s1068" type="#_x0000_t202" style="position:absolute;width:56980;height:5334;visibility:visible;mso-wrap-style:square;v-text-anchor:top" o:gfxdata="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" fillcolor="white [3201]" strokeweight=".5pt">
+                    <v:textbox>
+                      <w:txbxContent>
+                        <w:p>
+                          <w:proofErr w:type="spellStart"/>
+                          <w:r>
+                            <w:t>nav</w:t>
+                          </w:r>
+                          <w:proofErr w:type="spellEnd"/>
+                          <w:r>
+                            <w:t xml:space="preserve"> (szín) </w:t>
+                          </w:r>
+                        </w:p>
+                      </w:txbxContent>
+                    </v:textbox>
+                  </v:shape>
+                  <v:shape id="Szövegdoboz 34" o:spid="_x0000_s1069" type="#_x0000_t202" style="position:absolute;left:169;top:5503;width:56638;height:5334;visibility:visible;mso-wrap-style:square;v-text-anchor:top" o:gfxdata="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" fillcolor="white [3201]" strokeweight=".5pt">
+                    <v:textbox>
+                      <w:txbxContent>
+                        <w:p>
+                          <w:proofErr w:type="gramStart"/>
+                          <w:r>
+                            <w:t>fej</w:t>
+                          </w:r>
+                          <w:proofErr w:type="gramEnd"/>
+                          <w:r>
+                            <w:t xml:space="preserve"> (szín)</w:t>
+                          </w:r>
+                        </w:p>
+                      </w:txbxContent>
+                    </v:textbox>
+                  </v:shape>
+                  <v:shape id="Szövegdoboz 35" o:spid="_x0000_s1070" type="#_x0000_t202" style="position:absolute;left:3048;top:13462;width:49022;height:48006;visibility:visible;mso-wrap-style:square;v-text-anchor:top" o:gfxdata="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" fillcolor="white [3201]" strokeweight=".5pt">
+                    <v:textbox>
+                      <w:txbxContent>
+                        <w:p>
+                          <w:r>
+                            <w:t>main (szín) 80%</w:t>
+                          </w:r>
+                        </w:p>
+                        <w:p/>
+                      </w:txbxContent>
+                    </v:textbox>
+                  </v:shape>
+                </v:group>
+                <w10:wrap anchorx="margin"/>
+              </v:group>
+            </w:pict>
+          </mc:Fallback>
+        </mc:AlternateContent>
+      </w:r>
+      <w:r>
+        <w:br w:type="page"/>
+      </w:r>
+    </w:p>
+    <w:p>
+      <w:r>
+        <w:rPr>
+          <w:noProof/>
+        </w:rPr>
+        <w:lastRenderedPageBreak/>
+        <mc:AlternateContent>
+          <mc:Choice Requires="wpg">
+            <w:drawing>
+              <wp:anchor distT="0" distB="0" distL="114300" distR="114300" simplePos="0" relativeHeight="251692032" behindDoc="0" locked="0" layoutInCell="1" allowOverlap="1" wp14:anchorId="2C5DA1C1" wp14:editId="1F1336F7">
+                <wp:simplePos x="0" y="0"/>
+                <wp:positionH relativeFrom="column">
+                  <wp:posOffset>713105</wp:posOffset>
+                </wp:positionH>
+                <wp:positionV relativeFrom="paragraph">
+                  <wp:posOffset>4142105</wp:posOffset>
+                </wp:positionV>
+                <wp:extent cx="4191000" cy="1896533"/>
+                <wp:effectExtent l="0" t="0" r="19050" b="27940"/>
+                <wp:wrapNone/>
+                <wp:docPr id="47" name="Csoportba foglalás 47"/>
+                <wp:cNvGraphicFramePr/>
+                <a:graphic xmlns:a="http://schemas.openxmlformats.org/drawingml/2006/main">
+                  <a:graphicData uri="http://schemas.microsoft.com/office/word/2010/wordprocessingGroup">
+                    <wpg:wgp>
+                      <wpg:cNvGrpSpPr/>
+                      <wpg:grpSpPr>
+                        <a:xfrm>
+                          <a:off x="0" y="0"/>
+                          <a:ext cx="4191000" cy="1896533"/>
+                          <a:chOff x="33545" y="16933"/>
+                          <a:chExt cx="1869744" cy="1896533"/>
+                        </a:xfrm>
+                      </wpg:grpSpPr>
+                      <wps:wsp>
+                        <wps:cNvPr id="48" name="Szövegdoboz 48"/>
+                        <wps:cNvSpPr txBox="1"/>
+                        <wps:spPr>
+                          <a:xfrm>
+                            <a:off x="33545" y="16933"/>
+                            <a:ext cx="1869744" cy="1896533"/>
+                          </a:xfrm>
+                          <a:prstGeom prst="rect">
+                            <a:avLst/>
+                          </a:prstGeom>
+                          <a:solidFill>
+                            <a:schemeClr val="lt1"/>
+                          </a:solidFill>
+                          <a:ln w="6350">
+                            <a:solidFill>
+                              <a:prstClr val="black"/>
+                            </a:solidFill>
+                          </a:ln>
+                        </wps:spPr>
+                        <wps:txbx>
+                          <w:txbxContent>
+                            <w:p>
+                              <w:proofErr w:type="gramStart"/>
+                              <w:r>
+                                <w:t>tartó</w:t>
+                              </w:r>
+                              <w:proofErr w:type="gramEnd"/>
+                              <w:r>
+                                <w:t xml:space="preserve"> (md-3 col-1 lg-4) jobb</w:t>
+                              </w:r>
+                            </w:p>
+                          </w:txbxContent>
+                        </wps:txbx>
+                        <wps:bodyPr rot="0" spcFirstLastPara="0" vertOverflow="overflow" horzOverflow="overflow" vert="horz" wrap="square" lIns="91440" tIns="45720" rIns="91440" bIns="45720" numCol="1" spcCol="0" rtlCol="0" fromWordArt="0" anchor="t" anchorCtr="0" forceAA="0" compatLnSpc="1">
+                          <a:prstTxWarp prst="textNoShape">
+                            <a:avLst/>
+                          </a:prstTxWarp>
+                          <a:noAutofit/>
+                        </wps:bodyPr>
+                      </wps:wsp>
+                      <wps:wsp>
+                        <wps:cNvPr id="49" name="Szövegdoboz 49"/>
+                        <wps:cNvSpPr txBox="1"/>
+                        <wps:spPr>
+                          <a:xfrm>
+                            <a:off x="117954" y="554567"/>
+                            <a:ext cx="736389" cy="397510"/>
+                          </a:xfrm>
+                          <a:prstGeom prst="rect">
+                            <a:avLst/>
+                          </a:prstGeom>
+                          <a:solidFill>
+                            <a:schemeClr val="lt1"/>
+                          </a:solidFill>
+                          <a:ln w="6350">
+                            <a:solidFill>
+                              <a:prstClr val="black"/>
+                            </a:solidFill>
+                          </a:ln>
+                        </wps:spPr>
+                        <wps:txbx>
+                          <w:txbxContent>
+                            <w:p>
+                              <w:r>
+                                <w:t>Szöveg</w:t>
+                              </w:r>
+                            </w:p>
+                          </w:txbxContent>
+                        </wps:txbx>
+                        <wps:bodyPr rot="0" spcFirstLastPara="0" vertOverflow="overflow" horzOverflow="overflow" vert="horz" wrap="square" lIns="91440" tIns="45720" rIns="91440" bIns="45720" numCol="1" spcCol="0" rtlCol="0" fromWordArt="0" anchor="t" anchorCtr="0" forceAA="0" compatLnSpc="1">
+                          <a:prstTxWarp prst="textNoShape">
+                            <a:avLst/>
+                          </a:prstTxWarp>
+                          <a:noAutofit/>
+                        </wps:bodyPr>
+                      </wps:wsp>
+                      <wps:wsp>
+                        <wps:cNvPr id="50" name="Szövegdoboz 50"/>
+                        <wps:cNvSpPr txBox="1"/>
+                        <wps:spPr>
+                          <a:xfrm>
+                            <a:off x="984771" y="520790"/>
+                            <a:ext cx="719666" cy="397933"/>
+                          </a:xfrm>
+                          <a:prstGeom prst="rect">
+                            <a:avLst/>
+                          </a:prstGeom>
+                          <a:solidFill>
+                            <a:schemeClr val="lt1"/>
+                          </a:solidFill>
+                          <a:ln w="6350">
+                            <a:solidFill>
+                              <a:prstClr val="black"/>
+                            </a:solidFill>
+                          </a:ln>
+                        </wps:spPr>
+                        <wps:txbx>
+                          <w:txbxContent>
+                            <w:p>
+                              <w:r>
+                                <w:t>Kép</w:t>
+                              </w:r>
+                            </w:p>
+                          </w:txbxContent>
+                        </wps:txbx>
+                        <wps:bodyPr rot="0" spcFirstLastPara="0" vertOverflow="overflow" horzOverflow="overflow" vert="horz" wrap="square" lIns="91440" tIns="45720" rIns="91440" bIns="45720" numCol="1" spcCol="0" rtlCol="0" fromWordArt="0" anchor="t" anchorCtr="0" forceAA="0" compatLnSpc="1">
+                          <a:prstTxWarp prst="textNoShape">
+                            <a:avLst/>
+                          </a:prstTxWarp>
+                          <a:noAutofit/>
+                        </wps:bodyPr>
+                      </wps:wsp>
+                    </wpg:wgp>
+                  </a:graphicData>
+                </a:graphic>
+                <wp14:sizeRelH relativeFrom="margin">
+                  <wp14:pctWidth>0</wp14:pctWidth>
+                </wp14:sizeRelH>
+                <wp14:sizeRelV relativeFrom="margin">
+                  <wp14:pctHeight>0</wp14:pctHeight>
+                </wp14:sizeRelV>
+              </wp:anchor>
+            </w:drawing>
+          </mc:Choice>
+          <mc:Fallback>
+            <w:pict>
+              <v:group w14:anchorId="2C5DA1C1" id="Csoportba foglalás 47" o:spid="_x0000_s1071" style="position:absolute;margin-left:56.15pt;margin-top:326.15pt;width:330pt;height:149.35pt;z-index:251692032;mso-width-relative:margin;mso-height-relative:margin" coordorigin="335,169" coordsize="18697,18965" o:gfxdata="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">
+                <v:shape id="Szövegdoboz 48" o:spid="_x0000_s1072" type="#_x0000_t202" style="position:absolute;left:335;top:169;width:18697;height:18965;visibility:visible;mso-wrap-style:square;v-text-anchor:top" o:gfxdata="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" fillcolor="white [3201]" strokeweight=".5pt">
+                  <v:textbox>
+                    <w:txbxContent>
+                      <w:p>
+                        <w:proofErr w:type="gramStart"/>
+                        <w:r>
+                          <w:t>tartó</w:t>
+                        </w:r>
+                        <w:proofErr w:type="gramEnd"/>
+                        <w:r>
+                          <w:t xml:space="preserve"> (md-3 col-1 lg-4) jobb</w:t>
+                        </w:r>
+                      </w:p>
+                    </w:txbxContent>
+                  </v:textbox>
+                </v:shape>
+                <v:shape id="Szövegdoboz 49" o:spid="_x0000_s1073" type="#_x0000_t202" style="position:absolute;left:1179;top:5545;width:7364;height:3975;visibility:visible;mso-wrap-style:square;v-text-anchor:top" o:gfxdata="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" fillcolor="white [3201]" strokeweight=".5pt">
+                  <v:textbox>
+                    <w:txbxContent>
+                      <w:p>
+                        <w:r>
+                          <w:t>Szöveg</w:t>
+                        </w:r>
+                      </w:p>
+                    </w:txbxContent>
+                  </v:textbox>
+                </v:shape>
+                <v:shape id="Szövegdoboz 50" o:spid="_x0000_s1074" type="#_x0000_t202" style="position:absolute;left:9847;top:5207;width:7197;height:3980;visibility:visible;mso-wrap-style:square;v-text-anchor:top" o:gfxdata="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" fillcolor="white [3201]" strokeweight=".5pt">
+                  <v:textbox>
+                    <w:txbxContent>
+                      <w:p>
+                        <w:r>
+                          <w:t>Kép</w:t>
+                        </w:r>
+                      </w:p>
+                    </w:txbxContent>
+                  </v:textbox>
+                </v:shape>
+              </v:group>
+            </w:pict>
+          </mc:Fallback>
+        </mc:AlternateContent>
+      </w:r>
+      <w:r>
+        <w:rPr>
+          <w:noProof/>
+        </w:rPr>
+        <mc:AlternateContent>
+          <mc:Choice Requires="wpg">
+            <w:drawing>
+              <wp:anchor distT="0" distB="0" distL="114300" distR="114300" simplePos="0" relativeHeight="251680768" behindDoc="0" locked="0" layoutInCell="1" allowOverlap="1" wp14:anchorId="3AA983A4" wp14:editId="142C0C23">
+                <wp:simplePos x="0" y="0"/>
+                <wp:positionH relativeFrom="column">
+                  <wp:posOffset>738505</wp:posOffset>
+                </wp:positionH>
+                <wp:positionV relativeFrom="paragraph">
+                  <wp:posOffset>2211705</wp:posOffset>
+                </wp:positionV>
+                <wp:extent cx="4191000" cy="1896533"/>
+                <wp:effectExtent l="0" t="0" r="19050" b="27940"/>
+                <wp:wrapNone/>
+                <wp:docPr id="26" name="Csoportba foglalás 26"/>
+                <wp:cNvGraphicFramePr/>
+                <a:graphic xmlns:a="http://schemas.openxmlformats.org/drawingml/2006/main">
+                  <a:graphicData uri="http://schemas.microsoft.com/office/word/2010/wordprocessingGroup">
+                    <wpg:wgp>
+                      <wpg:cNvGrpSpPr/>
+                      <wpg:grpSpPr>
+                        <a:xfrm>
+                          <a:off x="0" y="0"/>
+                          <a:ext cx="4191000" cy="1896533"/>
+                          <a:chOff x="33545" y="16933"/>
+                          <a:chExt cx="1869744" cy="1896533"/>
+                        </a:xfrm>
+                      </wpg:grpSpPr>
+                      <wps:wsp>
+                        <wps:cNvPr id="27" name="Szövegdoboz 27"/>
+                        <wps:cNvSpPr txBox="1"/>
+                        <wps:spPr>
+                          <a:xfrm>
+                            <a:off x="33545" y="16933"/>
+                            <a:ext cx="1869744" cy="1896533"/>
+                          </a:xfrm>
+                          <a:prstGeom prst="rect">
+                            <a:avLst/>
+                          </a:prstGeom>
+                          <a:solidFill>
+                            <a:schemeClr val="lt1"/>
+                          </a:solidFill>
+                          <a:ln w="6350">
+                            <a:solidFill>
+                              <a:prstClr val="black"/>
+                            </a:solidFill>
+                          </a:ln>
+                        </wps:spPr>
+                        <wps:txbx>
+                          <w:txbxContent>
+                            <w:p>
+                              <w:proofErr w:type="gramStart"/>
+                              <w:r>
+                                <w:t>tartó</w:t>
+                              </w:r>
+                              <w:proofErr w:type="gramEnd"/>
+                              <w:r>
+                                <w:t xml:space="preserve"> (md-3 col-1</w:t>
+                              </w:r>
+                              <w:r>
+                                <w:t>2</w:t>
+                              </w:r>
+                              <w:r>
+                                <w:t xml:space="preserve"> lg-4)</w:t>
+                              </w:r>
+                              <w:r>
+                                <w:t xml:space="preserve"> Bal</w:t>
+                              </w:r>
+                            </w:p>
+                          </w:txbxContent>
+                        </wps:txbx>
+                        <wps:bodyPr rot="0" spcFirstLastPara="0" vertOverflow="overflow" horzOverflow="overflow" vert="horz" wrap="square" lIns="91440" tIns="45720" rIns="91440" bIns="45720" numCol="1" spcCol="0" rtlCol="0" fromWordArt="0" anchor="t" anchorCtr="0" forceAA="0" compatLnSpc="1">
+                          <a:prstTxWarp prst="textNoShape">
+                            <a:avLst/>
+                          </a:prstTxWarp>
+                          <a:noAutofit/>
+                        </wps:bodyPr>
+                      </wps:wsp>
+                      <wps:wsp>
+                        <wps:cNvPr id="28" name="Szövegdoboz 28"/>
+                        <wps:cNvSpPr txBox="1"/>
+                        <wps:spPr>
+                          <a:xfrm>
+                            <a:off x="117954" y="554567"/>
+                            <a:ext cx="736389" cy="397510"/>
+                          </a:xfrm>
+                          <a:prstGeom prst="rect">
+                            <a:avLst/>
+                          </a:prstGeom>
+                          <a:solidFill>
+                            <a:schemeClr val="lt1"/>
+                          </a:solidFill>
+                          <a:ln w="6350">
+                            <a:solidFill>
+                              <a:prstClr val="black"/>
+                            </a:solidFill>
+                          </a:ln>
+                        </wps:spPr>
+                        <wps:txbx>
+                          <w:txbxContent>
+                            <w:p>
+                              <w:r>
+                                <w:t>Kép</w:t>
+                              </w:r>
+                            </w:p>
+                          </w:txbxContent>
+                        </wps:txbx>
+                        <wps:bodyPr rot="0" spcFirstLastPara="0" vertOverflow="overflow" horzOverflow="overflow" vert="horz" wrap="square" lIns="91440" tIns="45720" rIns="91440" bIns="45720" numCol="1" spcCol="0" rtlCol="0" fromWordArt="0" anchor="t" anchorCtr="0" forceAA="0" compatLnSpc="1">
+                          <a:prstTxWarp prst="textNoShape">
+                            <a:avLst/>
+                          </a:prstTxWarp>
+                          <a:noAutofit/>
+                        </wps:bodyPr>
+                      </wps:wsp>
+                      <wps:wsp>
+                        <wps:cNvPr id="29" name="Szövegdoboz 29"/>
+                        <wps:cNvSpPr txBox="1"/>
+                        <wps:spPr>
+                          <a:xfrm>
+                            <a:off x="1041430" y="508090"/>
+                            <a:ext cx="719666" cy="397933"/>
+                          </a:xfrm>
+                          <a:prstGeom prst="rect">
+                            <a:avLst/>
+                          </a:prstGeom>
+                          <a:solidFill>
+                            <a:schemeClr val="lt1"/>
+                          </a:solidFill>
+                          <a:ln w="6350">
+                            <a:solidFill>
+                              <a:prstClr val="black"/>
+                            </a:solidFill>
+                          </a:ln>
+                        </wps:spPr>
+                        <wps:txbx>
+                          <w:txbxContent>
+                            <w:p>
+                              <w:r>
+                                <w:t>Szöveg</w:t>
+                              </w:r>
+                            </w:p>
+                          </w:txbxContent>
+                        </wps:txbx>
+                        <wps:bodyPr rot="0" spcFirstLastPara="0" vertOverflow="overflow" horzOverflow="overflow" vert="horz" wrap="square" lIns="91440" tIns="45720" rIns="91440" bIns="45720" numCol="1" spcCol="0" rtlCol="0" fromWordArt="0" anchor="t" anchorCtr="0" forceAA="0" compatLnSpc="1">
+                          <a:prstTxWarp prst="textNoShape">
+                            <a:avLst/>
+                          </a:prstTxWarp>
+                          <a:noAutofit/>
+                        </wps:bodyPr>
+                      </wps:wsp>
+                    </wpg:wgp>
+                  </a:graphicData>
+                </a:graphic>
+                <wp14:sizeRelH relativeFrom="margin">
+                  <wp14:pctWidth>0</wp14:pctWidth>
+                </wp14:sizeRelH>
+                <wp14:sizeRelV relativeFrom="margin">
+                  <wp14:pctHeight>0</wp14:pctHeight>
+                </wp14:sizeRelV>
+              </wp:anchor>
+            </w:drawing>
+          </mc:Choice>
+          <mc:Fallback>
+            <w:pict>
+              <v:group w14:anchorId="3AA983A4" id="Csoportba foglalás 26" o:spid="_x0000_s1075" style="position:absolute;margin-left:58.15pt;margin-top:174.15pt;width:330pt;height:149.35pt;z-index:251680768;mso-width-relative:margin;mso-height-relative:margin" coordorigin="335,169" coordsize="18697,18965" o:gfxdata="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">
+                <v:shape id="Szövegdoboz 27" o:spid="_x0000_s1076" type="#_x0000_t202" style="position:absolute;left:335;top:169;width:18697;height:18965;visibility:visible;mso-wrap-style:square;v-text-anchor:top" o:gfxdata="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" fillcolor="white [3201]" strokeweight=".5pt">
+                  <v:textbox>
+                    <w:txbxContent>
+                      <w:p>
+                        <w:proofErr w:type="gramStart"/>
+                        <w:r>
+                          <w:t>tartó</w:t>
+                        </w:r>
+                        <w:proofErr w:type="gramEnd"/>
+                        <w:r>
+                          <w:t xml:space="preserve"> (md-3 col-1</w:t>
+                        </w:r>
+                        <w:r>
+                          <w:t>2</w:t>
+                        </w:r>
+                        <w:r>
+                          <w:t xml:space="preserve"> lg-4)</w:t>
+                        </w:r>
+                        <w:r>
+                          <w:t xml:space="preserve"> Bal</w:t>
+                        </w:r>
+                      </w:p>
+                    </w:txbxContent>
+                  </v:textbox>
+                </v:shape>
+                <v:shape id="Szövegdoboz 28" o:spid="_x0000_s1077" type="#_x0000_t202" style="position:absolute;left:1179;top:5545;width:7364;height:3975;visibility:visible;mso-wrap-style:square;v-text-anchor:top" o:gfxdata="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" fillcolor="white [3201]" strokeweight=".5pt">
+                  <v:textbox>
+                    <w:txbxContent>
+                      <w:p>
+                        <w:r>
+                          <w:t>Kép</w:t>
+                        </w:r>
+                      </w:p>
+                    </w:txbxContent>
+                  </v:textbox>
+                </v:shape>
+                <v:shape id="Szövegdoboz 29" o:spid="_x0000_s1078" type="#_x0000_t202" style="position:absolute;left:10414;top:5080;width:7196;height:3980;visibility:visible;mso-wrap-style:square;v-text-anchor:top" o:gfxdata="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" fillcolor="white [3201]" strokeweight=".5pt">
+                  <v:textbox>
+                    <w:txbxContent>
+                      <w:p>
+                        <w:r>
+                          <w:t>Szöveg</w:t>
+                        </w:r>
+                      </w:p>
+                    </w:txbxContent>
+                  </v:textbox>
+                </v:shape>
+              </v:group>
+            </w:pict>
+          </mc:Fallback>
+        </mc:AlternateContent>
+      </w:r>
+      <w:r>
+        <w:rPr>
+          <w:noProof/>
+        </w:rPr>
+        <mc:AlternateContent>
+          <mc:Choice Requires="wpg">
+            <w:drawing>
+              <wp:anchor distT="0" distB="0" distL="114300" distR="114300" simplePos="0" relativeHeight="251663360" behindDoc="0" locked="0" layoutInCell="1" allowOverlap="1">
                 <wp:simplePos x="0" y="0"/>
                 <wp:positionH relativeFrom="margin">
                   <wp:align>left</wp:align>
@@ -1294,8 +3019,13 @@
                                 <w:t xml:space="preserve"> (szín)</w:t>
                               </w:r>
                               <w:r>
-                                <w:t xml:space="preserve"> festek</w:t>
-                              </w:r>
+                                <w:t xml:space="preserve"> </w:t>
+                              </w:r>
+                              <w:proofErr w:type="spellStart"/>
+                              <w:r>
+                                <w:t>Róunk</w:t>
+                              </w:r>
+                              <w:proofErr w:type="spellEnd"/>
                             </w:p>
                           </w:txbxContent>
                         </wps:txbx>
@@ -1445,8 +3175,8 @@
           </mc:Choice>
           <mc:Fallback>
             <w:pict>
-              <v:group id="Csoportba foglalás 9" o:spid="_x0000_s1046" style="position:absolute;margin-left:0;margin-top:-14.15pt;width:451.35pt;height:549.3pt;z-index:251664384;mso-position-horizontal:left;mso-position-horizontal-relative:margin" coordsize="57319,69761" o:gfxdata="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">
-                <v:shape id="Szövegdoboz 1" o:spid="_x0000_s1047" type="#_x0000_t202" style="position:absolute;width:57319;height:69761;visibility:visible;mso-wrap-style:square;v-text-anchor:top" o:gfxdata="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" fillcolor="white [3201]" strokeweight=".5pt">
+              <v:group id="Csoportba foglalás 9" o:spid="_x0000_s1079" style="position:absolute;margin-left:0;margin-top:-14.15pt;width:451.35pt;height:549.3pt;z-index:251663360;mso-position-horizontal:left;mso-position-horizontal-relative:margin" coordsize="57319,69761" o:gfxdata="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">
+                <v:shape id="Szövegdoboz 1" o:spid="_x0000_s1080" type="#_x0000_t202" style="position:absolute;width:57319;height:69761;visibility:visible;mso-wrap-style:square;v-text-anchor:top" o:gfxdata="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" fillcolor="white [3201]" strokeweight=".5pt">
                   <v:textbox>
                     <w:txbxContent>
                       <w:p>
@@ -1459,14 +3189,19 @@
                           <w:t xml:space="preserve"> (szín)</w:t>
                         </w:r>
                         <w:r>
-                          <w:t xml:space="preserve"> festek</w:t>
-                        </w:r>
+                          <w:t xml:space="preserve"> </w:t>
+                        </w:r>
+                        <w:proofErr w:type="spellStart"/>
+                        <w:r>
+                          <w:t>Róunk</w:t>
+                        </w:r>
+                        <w:proofErr w:type="spellEnd"/>
                       </w:p>
                     </w:txbxContent>
                   </v:textbox>
                 </v:shape>
-                <v:group id="Csoportba foglalás 6" o:spid="_x0000_s1048" style="position:absolute;left:169;top:3894;width:56981;height:61468" coordsize="56980,61468" o:gfxdata="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">
-                  <v:shape id="Szövegdoboz 2" o:spid="_x0000_s1049" type="#_x0000_t202" style="position:absolute;width:56980;height:5334;visibility:visible;mso-wrap-style:square;v-text-anchor:top" o:gfxdata="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" fillcolor="white [3201]" strokeweight=".5pt">
+                <v:group id="Csoportba foglalás 6" o:spid="_x0000_s1081" style="position:absolute;left:169;top:3894;width:56981;height:61468" coordsize="56980,61468" o:gfxdata="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">
+                  <v:shape id="Szövegdoboz 2" o:spid="_x0000_s1082" type="#_x0000_t202" style="position:absolute;width:56980;height:5334;visibility:visible;mso-wrap-style:square;v-text-anchor:top" o:gfxdata="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" fillcolor="white [3201]" strokeweight=".5pt">
                     <v:textbox>
                       <w:txbxContent>
                         <w:p>
@@ -1482,7 +3217,7 @@
                       </w:txbxContent>
                     </v:textbox>
                   </v:shape>
-                  <v:shape id="Szövegdoboz 3" o:spid="_x0000_s1050" type="#_x0000_t202" style="position:absolute;left:169;top:5503;width:56638;height:5334;visibility:visible;mso-wrap-style:square;v-text-anchor:top" o:gfxdata="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" fillcolor="white [3201]" strokeweight=".5pt">
+                  <v:shape id="Szövegdoboz 3" o:spid="_x0000_s1083" type="#_x0000_t202" style="position:absolute;left:169;top:5503;width:56638;height:5334;visibility:visible;mso-wrap-style:square;v-text-anchor:top" o:gfxdata="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" fillcolor="white [3201]" strokeweight=".5pt">
                     <v:textbox>
                       <w:txbxContent>
                         <w:p>
@@ -1498,7 +3233,7 @@
                       </w:txbxContent>
                     </v:textbox>
                   </v:shape>
-                  <v:shape id="Szövegdoboz 4" o:spid="_x0000_s1051" type="#_x0000_t202" style="position:absolute;left:3048;top:13462;width:49022;height:48006;visibility:visible;mso-wrap-style:square;v-text-anchor:top" o:gfxdata="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" fillcolor="white [3201]" strokeweight=".5pt">
+                  <v:shape id="Szövegdoboz 4" o:spid="_x0000_s1084" type="#_x0000_t202" style="position:absolute;left:3048;top:13462;width:49022;height:48006;visibility:visible;mso-wrap-style:square;v-text-anchor:top" o:gfxdata="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" fillcolor="white [3201]" strokeweight=".5pt">
                     <v:textbox>
                       <w:txbxContent>
                         <w:p>

</xml_diff>